<commit_message>
lots and lots of small changes, getting ready to teach
</commit_message>
<xml_diff>
--- a/04 - Filter effects/A - Filtering/filter design from book.docx
+++ b/04 - Filter effects/A - Filtering/filter design from book.docx
@@ -1,6 +1,6 @@
 
 <file path=word/document.xml><?xml version="1.0" encoding="utf-8"?>
-<w:document xmlns:wpc="http://schemas.microsoft.com/office/word/2010/wordprocessingCanvas" xmlns:mc="http://schemas.openxmlformats.org/markup-compatibility/2006" xmlns:o="urn:schemas-microsoft-com:office:office" xmlns:r="http://schemas.openxmlformats.org/officeDocument/2006/relationships" xmlns:m="http://schemas.openxmlformats.org/officeDocument/2006/math" xmlns:v="urn:schemas-microsoft-com:vml" xmlns:wp14="http://schemas.microsoft.com/office/word/2010/wordprocessingDrawing" xmlns:wp="http://schemas.openxmlformats.org/drawingml/2006/wordprocessingDrawing" xmlns:w10="urn:schemas-microsoft-com:office:word" xmlns:w="http://schemas.openxmlformats.org/wordprocessingml/2006/main" xmlns:w14="http://schemas.microsoft.com/office/word/2010/wordml" xmlns:w15="http://schemas.microsoft.com/office/word/2012/wordml" xmlns:wpg="http://schemas.microsoft.com/office/word/2010/wordprocessingGroup" xmlns:wpi="http://schemas.microsoft.com/office/word/2010/wordprocessingInk" xmlns:wne="http://schemas.microsoft.com/office/word/2006/wordml" xmlns:wps="http://schemas.microsoft.com/office/word/2010/wordprocessingShape" mc:Ignorable="w14 w15 wp14">
+<w:document xmlns:wpc="http://schemas.microsoft.com/office/word/2010/wordprocessingCanvas" xmlns:cx="http://schemas.microsoft.com/office/drawing/2014/chartex" xmlns:cx1="http://schemas.microsoft.com/office/drawing/2015/9/8/chartex" xmlns:cx2="http://schemas.microsoft.com/office/drawing/2015/10/21/chartex" xmlns:cx3="http://schemas.microsoft.com/office/drawing/2016/5/9/chartex" xmlns:cx4="http://schemas.microsoft.com/office/drawing/2016/5/10/chartex" xmlns:cx5="http://schemas.microsoft.com/office/drawing/2016/5/11/chartex" xmlns:cx6="http://schemas.microsoft.com/office/drawing/2016/5/12/chartex" xmlns:cx7="http://schemas.microsoft.com/office/drawing/2016/5/13/chartex" xmlns:cx8="http://schemas.microsoft.com/office/drawing/2016/5/14/chartex" xmlns:mc="http://schemas.openxmlformats.org/markup-compatibility/2006" xmlns:aink="http://schemas.microsoft.com/office/drawing/2016/ink" xmlns:am3d="http://schemas.microsoft.com/office/drawing/2017/model3d" xmlns:o="urn:schemas-microsoft-com:office:office" xmlns:oel="http://schemas.microsoft.com/office/2019/extlst" xmlns:r="http://schemas.openxmlformats.org/officeDocument/2006/relationships" xmlns:m="http://schemas.openxmlformats.org/officeDocument/2006/math" xmlns:v="urn:schemas-microsoft-com:vml" xmlns:wp14="http://schemas.microsoft.com/office/word/2010/wordprocessingDrawing" xmlns:wp="http://schemas.openxmlformats.org/drawingml/2006/wordprocessingDrawing" xmlns:w10="urn:schemas-microsoft-com:office:word" xmlns:w="http://schemas.openxmlformats.org/wordprocessingml/2006/main" xmlns:w14="http://schemas.microsoft.com/office/word/2010/wordml" xmlns:w15="http://schemas.microsoft.com/office/word/2012/wordml" xmlns:w16cex="http://schemas.microsoft.com/office/word/2018/wordml/cex" xmlns:w16cid="http://schemas.microsoft.com/office/word/2016/wordml/cid" xmlns:w16="http://schemas.microsoft.com/office/word/2018/wordml" xmlns:w16du="http://schemas.microsoft.com/office/word/2023/wordml/word16du" xmlns:w16sdtdh="http://schemas.microsoft.com/office/word/2020/wordml/sdtdatahash" xmlns:w16se="http://schemas.microsoft.com/office/word/2015/wordml/symex" xmlns:wpg="http://schemas.microsoft.com/office/word/2010/wordprocessingGroup" xmlns:wpi="http://schemas.microsoft.com/office/word/2010/wordprocessingInk" xmlns:wne="http://schemas.microsoft.com/office/word/2006/wordml" xmlns:wps="http://schemas.microsoft.com/office/word/2010/wordprocessingShape" mc:Ignorable="w14 w15 w16se w16cid w16 w16cex w16sdtdh w16du wp14">
   <w:body>
     <w:p>
       <w:pPr>
@@ -37,8 +37,13 @@
     </w:p>
     <w:p>
       <w:r>
-        <w:t>Consider averaging every two consecutive samples. In the time domain, the output is given as;</w:t>
-      </w:r>
+        <w:t xml:space="preserve">Consider averaging every two consecutive samples. In the time domain, the output is given </w:t>
+      </w:r>
+      <w:proofErr w:type="gramStart"/>
+      <w:r>
+        <w:t>as;</w:t>
+      </w:r>
+      <w:proofErr w:type="gramEnd"/>
     </w:p>
     <w:p>
       <w:pPr>
@@ -72,10 +77,10 @@
             <v:path o:extrusionok="f" gradientshapeok="t" o:connecttype="rect"/>
             <o:lock v:ext="edit" aspectratio="t"/>
           </v:shapetype>
-          <v:shape id="_x0000_i1025" type="#_x0000_t75" style="width:106.05pt;height:15.95pt" o:ole="">
+          <v:shape id="_x0000_i1025" type="#_x0000_t75" style="width:105.95pt;height:16.05pt" o:ole="">
             <v:imagedata r:id="rId7" o:title=""/>
           </v:shape>
-          <o:OLEObject Type="Embed" ProgID="Equation.DSMT4" ShapeID="_x0000_i1025" DrawAspect="Content" ObjectID="_1548137016" r:id="rId8"/>
+          <o:OLEObject Type="Embed" ProgID="Equation.DSMT4" ShapeID="_x0000_i1025" DrawAspect="Content" ObjectID="_1795261988" r:id="rId8"/>
         </w:object>
       </w:r>
       <w:r>
@@ -224,6 +229,7 @@
       <w:r>
         <w:t>]=</w:t>
       </w:r>
+      <w:proofErr w:type="gramStart"/>
       <w:r>
         <w:rPr>
           <w:i/>
@@ -231,7 +237,11 @@
         <w:t>A</w:t>
       </w:r>
       <w:r>
-        <w:t>cos(2</w:t>
+        <w:t>cos(</w:t>
+      </w:r>
+      <w:proofErr w:type="gramEnd"/>
+      <w:r>
+        <w:t>2</w:t>
       </w:r>
       <w:r>
         <w:rPr>
@@ -337,10 +347,10 @@
           <w:position w:val="-10"/>
         </w:rPr>
         <w:object w:dxaOrig="2460" w:dyaOrig="340" w14:anchorId="559591F7">
-          <v:shape id="_x0000_i1026" type="#_x0000_t75" style="width:118.1pt;height:19pt" o:ole="">
+          <v:shape id="_x0000_i1026" type="#_x0000_t75" style="width:117.85pt;height:18.8pt" o:ole="">
             <v:imagedata r:id="rId9" o:title=""/>
           </v:shape>
-          <o:OLEObject Type="Embed" ProgID="Equation.DSMT4" ShapeID="_x0000_i1026" DrawAspect="Content" ObjectID="_1548137017" r:id="rId10"/>
+          <o:OLEObject Type="Embed" ProgID="Equation.DSMT4" ShapeID="_x0000_i1026" DrawAspect="Content" ObjectID="_1795261989" r:id="rId10"/>
         </w:object>
       </w:r>
       <w:r>
@@ -378,10 +388,10 @@
           <w:position w:val="-22"/>
         </w:rPr>
         <w:object w:dxaOrig="1160" w:dyaOrig="580" w14:anchorId="660D87F2">
-          <v:shape id="_x0000_i1027" type="#_x0000_t75" style="width:63.85pt;height:31.95pt;mso-position-horizontal:absolute" o:ole="">
+          <v:shape id="_x0000_i1027" type="#_x0000_t75" style="width:63.75pt;height:32.1pt;mso-position-horizontal:absolute" o:ole="">
             <v:imagedata r:id="rId11" o:title=""/>
           </v:shape>
-          <o:OLEObject Type="Embed" ProgID="Equation.DSMT4" ShapeID="_x0000_i1027" DrawAspect="Content" ObjectID="_1548137018" r:id="rId12"/>
+          <o:OLEObject Type="Embed" ProgID="Equation.DSMT4" ShapeID="_x0000_i1027" DrawAspect="Content" ObjectID="_1795261990" r:id="rId12"/>
         </w:object>
       </w:r>
       <w:r>
@@ -441,10 +451,10 @@
           <w:position w:val="-22"/>
         </w:rPr>
         <w:object w:dxaOrig="4320" w:dyaOrig="600" w14:anchorId="3025393D">
-          <v:shape id="_x0000_i1028" type="#_x0000_t75" style="width:3in;height:31.95pt" o:ole="">
+          <v:shape id="_x0000_i1028" type="#_x0000_t75" style="width:3in;height:32.1pt" o:ole="">
             <v:imagedata r:id="rId13" o:title=""/>
           </v:shape>
-          <o:OLEObject Type="Embed" ProgID="Equation.DSMT4" ShapeID="_x0000_i1028" DrawAspect="Content" ObjectID="_1548137019" r:id="rId14"/>
+          <o:OLEObject Type="Embed" ProgID="Equation.DSMT4" ShapeID="_x0000_i1028" DrawAspect="Content" ObjectID="_1795261991" r:id="rId14"/>
         </w:object>
       </w:r>
       <w:r>
@@ -531,7 +541,15 @@
         <w:t>z</w:t>
       </w:r>
       <w:r>
-        <w:t xml:space="preserve">=1)=1 and for </w:t>
+        <w:t>=</w:t>
+      </w:r>
+      <w:proofErr w:type="gramStart"/>
+      <w:r>
+        <w:t>1)=</w:t>
+      </w:r>
+      <w:proofErr w:type="gramEnd"/>
+      <w:r>
+        <w:t xml:space="preserve">1 and for </w:t>
       </w:r>
       <w:r>
         <w:rPr>
@@ -577,7 +595,11 @@
         <w:t>z</w:t>
       </w:r>
       <w:r>
-        <w:t xml:space="preserve">=-1)=0. But what happens halfway, at  </w:t>
+        <w:t xml:space="preserve">=-1)=0. But what happens halfway, </w:t>
+      </w:r>
+      <w:proofErr w:type="gramStart"/>
+      <w:r>
+        <w:t xml:space="preserve">at  </w:t>
       </w:r>
       <w:r>
         <w:rPr>
@@ -585,6 +607,7 @@
         </w:rPr>
         <w:t>f</w:t>
       </w:r>
+      <w:proofErr w:type="gramEnd"/>
       <w:r>
         <w:t>=</w:t>
       </w:r>
@@ -680,11 +703,19 @@
         <w:rPr>
           <w:i/>
         </w:rPr>
-        <w:t>z=j</w:t>
+        <w:t>z=</w:t>
+      </w:r>
+      <w:proofErr w:type="gramStart"/>
+      <w:r>
+        <w:rPr>
+          <w:i/>
+        </w:rPr>
+        <w:t>j</w:t>
       </w:r>
       <w:r>
         <w:t>)|</w:t>
       </w:r>
+      <w:proofErr w:type="gramEnd"/>
       <w:r>
         <w:rPr>
           <w:vertAlign w:val="superscript"/>
@@ -814,10 +845,10 @@
           <w:position w:val="-22"/>
         </w:rPr>
         <w:object w:dxaOrig="1280" w:dyaOrig="580" w14:anchorId="1F11A956">
-          <v:shape id="_x0000_i1029" type="#_x0000_t75" style="width:63.85pt;height:25.9pt" o:ole="">
+          <v:shape id="_x0000_i1029" type="#_x0000_t75" style="width:63.75pt;height:25.7pt" o:ole="">
             <v:imagedata r:id="rId15" o:title=""/>
           </v:shape>
-          <o:OLEObject Type="Embed" ProgID="Equation.DSMT4" ShapeID="_x0000_i1029" DrawAspect="Content" ObjectID="_1548137020" r:id="rId16"/>
+          <o:OLEObject Type="Embed" ProgID="Equation.DSMT4" ShapeID="_x0000_i1029" DrawAspect="Content" ObjectID="_1795261992" r:id="rId16"/>
         </w:object>
       </w:r>
       <w:r>
@@ -863,7 +894,15 @@
     </w:p>
     <w:p>
       <w:r>
-        <w:t xml:space="preserve">This has a few important properties. Every value inside the unit circle is mapped to a value inside the unit circle, those outside are mapped to values outside the unit circle, and those on the unit circle stay on the unit circle. So we can view this transfer function as preserving stability. Furthermore, it maps </w:t>
+        <w:t xml:space="preserve">This has a few important properties. Every value inside the unit circle is mapped to a value inside the unit circle, those outside are mapped to values outside the unit circle, and those on the unit circle stay on the unit circle. </w:t>
+      </w:r>
+      <w:proofErr w:type="gramStart"/>
+      <w:r>
+        <w:t>So</w:t>
+      </w:r>
+      <w:proofErr w:type="gramEnd"/>
+      <w:r>
+        <w:t xml:space="preserve"> we can view this transfer function as preserving stability. Furthermore, it maps </w:t>
       </w:r>
       <w:r>
         <w:rPr>
@@ -918,10 +957,10 @@
           <w:position w:val="-10"/>
         </w:rPr>
         <w:object w:dxaOrig="1860" w:dyaOrig="340" w14:anchorId="039A095C">
-          <v:shape id="_x0000_i1030" type="#_x0000_t75" style="width:84.95pt;height:16.85pt" o:ole="">
+          <v:shape id="_x0000_i1030" type="#_x0000_t75" style="width:84.85pt;height:16.95pt" o:ole="">
             <v:imagedata r:id="rId17" o:title=""/>
           </v:shape>
-          <o:OLEObject Type="Embed" ProgID="Equation.DSMT4" ShapeID="_x0000_i1030" DrawAspect="Content" ObjectID="_1548137021" r:id="rId18"/>
+          <o:OLEObject Type="Embed" ProgID="Equation.DSMT4" ShapeID="_x0000_i1030" DrawAspect="Content" ObjectID="_1795261993" r:id="rId18"/>
         </w:object>
       </w:r>
       <w:r>
@@ -1004,17 +1043,142 @@
         <w:lastRenderedPageBreak/>
         <w:tab/>
       </w:r>
-      <w:r>
-        <w:rPr>
-          <w:position w:val="-10"/>
-        </w:rPr>
-        <w:object w:dxaOrig="2439" w:dyaOrig="340" w14:anchorId="4765BBFA">
-          <v:shape id="_x0000_i1031" type="#_x0000_t75" style="width:109.05pt;height:16.85pt" o:ole="">
-            <v:imagedata r:id="rId19" o:title=""/>
-          </v:shape>
-          <o:OLEObject Type="Embed" ProgID="Equation.DSMT4" ShapeID="_x0000_i1031" DrawAspect="Content" ObjectID="_1548137022" r:id="rId20"/>
-        </w:object>
-      </w:r>
+      <m:oMath>
+        <m:r>
+          <w:rPr>
+            <w:rFonts w:ascii="Cambria Math"/>
+          </w:rPr>
+          <m:t>(1/</m:t>
+        </m:r>
+        <m:sSup>
+          <m:sSupPr>
+            <m:ctrlPr>
+              <w:rPr>
+                <w:rFonts w:ascii="Cambria Math"/>
+                <w:i/>
+              </w:rPr>
+            </m:ctrlPr>
+          </m:sSupPr>
+          <m:e>
+            <m:r>
+              <w:rPr>
+                <w:rFonts w:ascii="Cambria Math"/>
+              </w:rPr>
+              <m:t>G</m:t>
+            </m:r>
+          </m:e>
+          <m:sup>
+            <m:r>
+              <w:rPr>
+                <w:rFonts w:ascii="Cambria Math"/>
+              </w:rPr>
+              <m:t>2</m:t>
+            </m:r>
+          </m:sup>
+        </m:sSup>
+        <m:r>
+          <w:rPr>
+            <w:rFonts w:ascii="Cambria Math"/>
+          </w:rPr>
+          <m:t>-</m:t>
+        </m:r>
+        <m:r>
+          <w:rPr>
+            <w:rFonts w:ascii="Cambria Math"/>
+          </w:rPr>
+          <m:t>1</m:t>
+        </m:r>
+        <m:sSup>
+          <m:sSupPr>
+            <m:ctrlPr>
+              <w:rPr>
+                <w:rFonts w:ascii="Cambria Math"/>
+                <w:i/>
+              </w:rPr>
+            </m:ctrlPr>
+          </m:sSupPr>
+          <m:e>
+            <m:r>
+              <w:rPr>
+                <w:rFonts w:ascii="Cambria Math"/>
+              </w:rPr>
+              <m:t>)</m:t>
+            </m:r>
+          </m:e>
+          <m:sup>
+            <m:r>
+              <w:rPr>
+                <w:rFonts w:ascii="Cambria Math"/>
+              </w:rPr>
+              <m:t>1/2N</m:t>
+            </m:r>
+          </m:sup>
+        </m:sSup>
+        <m:r>
+          <w:rPr>
+            <w:rFonts w:ascii="Cambria Math"/>
+          </w:rPr>
+          <m:t>=</m:t>
+        </m:r>
+        <m:func>
+          <m:funcPr>
+            <m:ctrlPr>
+              <w:rPr>
+                <w:rFonts w:ascii="Cambria Math"/>
+                <w:i/>
+              </w:rPr>
+            </m:ctrlPr>
+          </m:funcPr>
+          <m:fName>
+            <m:r>
+              <w:rPr>
+                <w:rFonts w:ascii="Cambria Math"/>
+              </w:rPr>
+              <m:t>tan</m:t>
+            </m:r>
+          </m:fName>
+          <m:e>
+            <m:r>
+              <w:rPr>
+                <w:rFonts w:ascii="Cambria Math"/>
+              </w:rPr>
+              <m:t>(</m:t>
+            </m:r>
+          </m:e>
+        </m:func>
+        <m:sSub>
+          <m:sSubPr>
+            <m:ctrlPr>
+              <w:rPr>
+                <w:rFonts w:ascii="Cambria Math"/>
+                <w:i/>
+              </w:rPr>
+            </m:ctrlPr>
+          </m:sSubPr>
+          <m:e>
+            <m:r>
+              <w:rPr>
+                <w:rFonts w:ascii="Cambria Math"/>
+              </w:rPr>
+              <m:t>ω</m:t>
+            </m:r>
+          </m:e>
+          <m:sub>
+            <m:r>
+              <w:rPr>
+                <w:rFonts w:ascii="Cambria Math"/>
+              </w:rPr>
+              <m:t>G</m:t>
+            </m:r>
+          </m:sub>
+        </m:sSub>
+        <m:r>
+          <w:rPr>
+            <w:rFonts w:ascii="Cambria Math"/>
+          </w:rPr>
+          <m:t>/2)</m:t>
+        </m:r>
+      </m:oMath>
       <w:r>
         <w:t>.</w:t>
       </w:r>
@@ -1104,7 +1268,11 @@
         <w:t>/2</w:t>
       </w:r>
       <w:r>
-        <w:t xml:space="preserve">, so that the square magnitude of </w:t>
+        <w:t xml:space="preserve">, so that the square magnitude </w:t>
+      </w:r>
+      <w:proofErr w:type="gramStart"/>
+      <w:r>
+        <w:t xml:space="preserve">of </w:t>
       </w:r>
       <w:r>
         <w:t xml:space="preserve"> </w:t>
@@ -1115,6 +1283,7 @@
         </w:rPr>
         <w:t>H</w:t>
       </w:r>
+      <w:proofErr w:type="gramEnd"/>
       <w:r>
         <w:t>(</w:t>
       </w:r>
@@ -1233,10 +1402,10 @@
           <w:position w:val="-10"/>
         </w:rPr>
         <w:object w:dxaOrig="1660" w:dyaOrig="340" w14:anchorId="24E95072">
-          <v:shape id="_x0000_i1032" type="#_x0000_t75" style="width:74.1pt;height:16.85pt" o:ole="">
-            <v:imagedata r:id="rId21" o:title=""/>
+          <v:shape id="_x0000_i1032" type="#_x0000_t75" style="width:74.3pt;height:16.95pt" o:ole="">
+            <v:imagedata r:id="rId19" o:title=""/>
           </v:shape>
-          <o:OLEObject Type="Embed" ProgID="Equation.DSMT4" ShapeID="_x0000_i1032" DrawAspect="Content" ObjectID="_1548137023" r:id="rId22"/>
+          <o:OLEObject Type="Embed" ProgID="Equation.DSMT4" ShapeID="_x0000_i1032" DrawAspect="Content" ObjectID="_1795261994" r:id="rId20"/>
         </w:object>
       </w:r>
       <w:r>
@@ -1331,10 +1500,10 @@
           <w:position w:val="-28"/>
         </w:rPr>
         <w:object w:dxaOrig="5440" w:dyaOrig="660" w14:anchorId="25BFEB19">
-          <v:shape id="_x0000_i1033" type="#_x0000_t75" style="width:270.85pt;height:31.95pt" o:ole="">
-            <v:imagedata r:id="rId23" o:title=""/>
+          <v:shape id="_x0000_i1033" type="#_x0000_t75" style="width:271.05pt;height:32.1pt" o:ole="">
+            <v:imagedata r:id="rId21" o:title=""/>
           </v:shape>
-          <o:OLEObject Type="Embed" ProgID="Equation.DSMT4" ShapeID="_x0000_i1033" DrawAspect="Content" ObjectID="_1548137024" r:id="rId24"/>
+          <o:OLEObject Type="Embed" ProgID="Equation.DSMT4" ShapeID="_x0000_i1033" DrawAspect="Content" ObjectID="_1795261995" r:id="rId22"/>
         </w:object>
       </w:r>
       <w:r>
@@ -1403,35 +1572,40 @@
           <w:position w:val="-10"/>
         </w:rPr>
         <w:object w:dxaOrig="2299" w:dyaOrig="320" w14:anchorId="4EAAF513">
-          <v:shape id="_x0000_i1034" type="#_x0000_t75" style="width:118.1pt;height:15.95pt" o:ole="">
+          <v:shape id="_x0000_i1034" type="#_x0000_t75" style="width:117.85pt;height:16.05pt" o:ole="">
+            <v:imagedata r:id="rId23" o:title=""/>
+          </v:shape>
+          <o:OLEObject Type="Embed" ProgID="Equation.DSMT4" ShapeID="_x0000_i1034" DrawAspect="Content" ObjectID="_1795261996" r:id="rId24"/>
+        </w:object>
+      </w:r>
+      <w:r>
+        <w:t xml:space="preserve">  from our prototype filter </w:t>
+      </w:r>
+      <w:r>
+        <w:t xml:space="preserve">with the </w:t>
+      </w:r>
+      <w:proofErr w:type="gramStart"/>
+      <w:r>
+        <w:t>following;</w:t>
+      </w:r>
+      <w:proofErr w:type="gramEnd"/>
+    </w:p>
+    <w:p>
+      <w:pPr>
+        <w:pStyle w:val="MTDisplayEquation"/>
+      </w:pPr>
+      <w:r>
+        <w:tab/>
+      </w:r>
+      <w:r>
+        <w:rPr>
+          <w:position w:val="-60"/>
+        </w:rPr>
+        <w:object w:dxaOrig="5060" w:dyaOrig="1300" w14:anchorId="0F88AF53">
+          <v:shape id="_x0000_i1035" type="#_x0000_t75" style="width:251.75pt;height:65.1pt" o:ole="">
             <v:imagedata r:id="rId25" o:title=""/>
           </v:shape>
-          <o:OLEObject Type="Embed" ProgID="Equation.DSMT4" ShapeID="_x0000_i1034" DrawAspect="Content" ObjectID="_1548137025" r:id="rId26"/>
-        </w:object>
-      </w:r>
-      <w:r>
-        <w:t xml:space="preserve">  from our prototype filter </w:t>
-      </w:r>
-      <w:r>
-        <w:t>with the following;</w:t>
-      </w:r>
-    </w:p>
-    <w:p>
-      <w:pPr>
-        <w:pStyle w:val="MTDisplayEquation"/>
-      </w:pPr>
-      <w:r>
-        <w:tab/>
-      </w:r>
-      <w:r>
-        <w:rPr>
-          <w:position w:val="-60"/>
-        </w:rPr>
-        <w:object w:dxaOrig="5060" w:dyaOrig="1300" w14:anchorId="0F88AF53">
-          <v:shape id="_x0000_i1035" type="#_x0000_t75" style="width:251.85pt;height:65.05pt" o:ole="">
-            <v:imagedata r:id="rId27" o:title=""/>
-          </v:shape>
-          <o:OLEObject Type="Embed" ProgID="Equation.DSMT4" ShapeID="_x0000_i1035" DrawAspect="Content" ObjectID="_1548137026" r:id="rId28"/>
+          <o:OLEObject Type="Embed" ProgID="Equation.DSMT4" ShapeID="_x0000_i1035" DrawAspect="Content" ObjectID="_1795261997" r:id="rId26"/>
         </w:object>
       </w:r>
       <w:r>
@@ -1553,10 +1727,10 @@
           <w:position w:val="-14"/>
         </w:rPr>
         <w:object w:dxaOrig="2100" w:dyaOrig="380" w14:anchorId="09BAB954">
-          <v:shape id="_x0000_i1036" type="#_x0000_t75" style="width:106.05pt;height:19pt" o:ole="">
-            <v:imagedata r:id="rId29" o:title=""/>
+          <v:shape id="_x0000_i1036" type="#_x0000_t75" style="width:105.95pt;height:18.8pt" o:ole="">
+            <v:imagedata r:id="rId27" o:title=""/>
           </v:shape>
-          <o:OLEObject Type="Embed" ProgID="Equation.DSMT4" ShapeID="_x0000_i1036" DrawAspect="Content" ObjectID="_1548137027" r:id="rId30"/>
+          <o:OLEObject Type="Embed" ProgID="Equation.DSMT4" ShapeID="_x0000_i1036" DrawAspect="Content" ObjectID="_1795261998" r:id="rId28"/>
         </w:object>
       </w:r>
       <w:r>
@@ -1617,10 +1791,10 @@
           <w:position w:val="-26"/>
         </w:rPr>
         <w:object w:dxaOrig="1740" w:dyaOrig="620" w14:anchorId="5B648B81">
-          <v:shape id="_x0000_i1037" type="#_x0000_t75" style="width:88.85pt;height:31.95pt" o:ole="">
-            <v:imagedata r:id="rId31" o:title=""/>
+          <v:shape id="_x0000_i1037" type="#_x0000_t75" style="width:88.95pt;height:32.1pt" o:ole="">
+            <v:imagedata r:id="rId29" o:title=""/>
           </v:shape>
-          <o:OLEObject Type="Embed" ProgID="Equation.DSMT4" ShapeID="_x0000_i1037" DrawAspect="Content" ObjectID="_1548137028" r:id="rId32"/>
+          <o:OLEObject Type="Embed" ProgID="Equation.DSMT4" ShapeID="_x0000_i1037" DrawAspect="Content" ObjectID="_1795261999" r:id="rId30"/>
         </w:object>
       </w:r>
       <w:r>
@@ -1759,10 +1933,10 @@
           <w:position w:val="-28"/>
         </w:rPr>
         <w:object w:dxaOrig="3260" w:dyaOrig="660" w14:anchorId="3B48B259">
-          <v:shape id="_x0000_i1038" type="#_x0000_t75" style="width:167.2pt;height:31.95pt" o:ole="">
-            <v:imagedata r:id="rId33" o:title=""/>
+          <v:shape id="_x0000_i1038" type="#_x0000_t75" style="width:167.4pt;height:32.1pt" o:ole="">
+            <v:imagedata r:id="rId31" o:title=""/>
           </v:shape>
-          <o:OLEObject Type="Embed" ProgID="Equation.DSMT4" ShapeID="_x0000_i1038" DrawAspect="Content" ObjectID="_1548137029" r:id="rId34"/>
+          <o:OLEObject Type="Embed" ProgID="Equation.DSMT4" ShapeID="_x0000_i1038" DrawAspect="Content" ObjectID="_1795262000" r:id="rId32"/>
         </w:object>
       </w:r>
       <w:r>
@@ -1833,53 +2007,53 @@
           <w:position w:val="-10"/>
         </w:rPr>
         <w:object w:dxaOrig="2200" w:dyaOrig="300" w14:anchorId="6EEEDC0B">
-          <v:shape id="_x0000_i1039" type="#_x0000_t75" style="width:108.15pt;height:19pt" o:ole="">
+          <v:shape id="_x0000_i1039" type="#_x0000_t75" style="width:108.25pt;height:18.8pt" o:ole="">
+            <v:imagedata r:id="rId33" o:title=""/>
+          </v:shape>
+          <o:OLEObject Type="Embed" ProgID="Equation.DSMT4" ShapeID="_x0000_i1039" DrawAspect="Content" ObjectID="_1795262001" r:id="rId34"/>
+        </w:object>
+      </w:r>
+      <w:r>
+        <w:t>. T</w:t>
+      </w:r>
+      <w:r>
+        <w:t xml:space="preserve">o change the cut-off frequency, we replace </w:t>
+      </w:r>
+      <w:r>
+        <w:rPr>
+          <w:i/>
+        </w:rPr>
+        <w:t>H</w:t>
+      </w:r>
+      <w:r>
+        <w:t>(</w:t>
+      </w:r>
+      <w:r>
+        <w:rPr>
+          <w:i/>
+        </w:rPr>
+        <w:t>z</w:t>
+      </w:r>
+      <w:r>
+        <w:t>) with,</w:t>
+      </w:r>
+    </w:p>
+    <w:p>
+      <w:pPr>
+        <w:pStyle w:val="MTDisplayEquation"/>
+      </w:pPr>
+      <w:r>
+        <w:tab/>
+      </w:r>
+      <w:r>
+        <w:rPr>
+          <w:position w:val="-28"/>
+        </w:rPr>
+        <w:object w:dxaOrig="3100" w:dyaOrig="639" w14:anchorId="5C7C786C">
+          <v:shape id="_x0000_i1040" type="#_x0000_t75" style="width:155pt;height:32.1pt" o:ole="">
             <v:imagedata r:id="rId35" o:title=""/>
           </v:shape>
-          <o:OLEObject Type="Embed" ProgID="Equation.DSMT4" ShapeID="_x0000_i1039" DrawAspect="Content" ObjectID="_1548137030" r:id="rId36"/>
-        </w:object>
-      </w:r>
-      <w:r>
-        <w:t>. T</w:t>
-      </w:r>
-      <w:r>
-        <w:t xml:space="preserve">o change the cut-off frequency, we replace </w:t>
-      </w:r>
-      <w:r>
-        <w:rPr>
-          <w:i/>
-        </w:rPr>
-        <w:t>H</w:t>
-      </w:r>
-      <w:r>
-        <w:t>(</w:t>
-      </w:r>
-      <w:r>
-        <w:rPr>
-          <w:i/>
-        </w:rPr>
-        <w:t>z</w:t>
-      </w:r>
-      <w:r>
-        <w:t>) with,</w:t>
-      </w:r>
-    </w:p>
-    <w:p>
-      <w:pPr>
-        <w:pStyle w:val="MTDisplayEquation"/>
-      </w:pPr>
-      <w:r>
-        <w:tab/>
-      </w:r>
-      <w:r>
-        <w:rPr>
-          <w:position w:val="-28"/>
-        </w:rPr>
-        <w:object w:dxaOrig="3100" w:dyaOrig="639" w14:anchorId="5C7C786C">
-          <v:shape id="_x0000_i1040" type="#_x0000_t75" style="width:155.15pt;height:31.95pt" o:ole="">
-            <v:imagedata r:id="rId37" o:title=""/>
-          </v:shape>
-          <o:OLEObject Type="Embed" ProgID="Equation.DSMT4" ShapeID="_x0000_i1040" DrawAspect="Content" ObjectID="_1548137031" r:id="rId38"/>
+          <o:OLEObject Type="Embed" ProgID="Equation.DSMT4" ShapeID="_x0000_i1040" DrawAspect="Content" ObjectID="_1795262002" r:id="rId36"/>
         </w:object>
       </w:r>
       <w:r>
@@ -1962,6 +2136,7 @@
       <w:bookmarkStart w:id="16" w:name="_Toc364241170"/>
       <w:bookmarkStart w:id="17" w:name="_Toc364259251"/>
       <w:r>
+        <w:lastRenderedPageBreak/>
         <w:t>Creating a shelving filter</w:t>
       </w:r>
       <w:bookmarkEnd w:id="16"/>
@@ -2002,7 +2177,11 @@
         <w:t>2</w:t>
       </w:r>
       <w:r>
-        <w:t>-1)</w:t>
+        <w:t>-</w:t>
+      </w:r>
+      <w:proofErr w:type="gramStart"/>
+      <w:r>
+        <w:t>1)</w:t>
       </w:r>
       <w:r>
         <w:rPr>
@@ -2010,6 +2189,7 @@
         </w:rPr>
         <w:t>H</w:t>
       </w:r>
+      <w:proofErr w:type="gramEnd"/>
       <w:r>
         <w:rPr>
           <w:vertAlign w:val="superscript"/>
@@ -2088,8 +2268,13 @@
         <w:t>z</w:t>
       </w:r>
       <w:r>
-        <w:t>=1)=</w:t>
-      </w:r>
+        <w:t>=</w:t>
+      </w:r>
+      <w:proofErr w:type="gramStart"/>
+      <w:r>
+        <w:t>1)=</w:t>
+      </w:r>
+      <w:proofErr w:type="gramEnd"/>
       <w:r>
         <w:rPr>
           <w:i/>
@@ -2167,10 +2352,10 @@
           <w:position w:val="-28"/>
         </w:rPr>
         <w:object w:dxaOrig="1280" w:dyaOrig="639" w14:anchorId="2E24ACC3">
-          <v:shape id="_x0000_i1041" type="#_x0000_t75" style="width:63.85pt;height:31.95pt" o:ole="">
-            <v:imagedata r:id="rId39" o:title=""/>
+          <v:shape id="_x0000_i1041" type="#_x0000_t75" style="width:63.75pt;height:32.1pt" o:ole="">
+            <v:imagedata r:id="rId37" o:title=""/>
           </v:shape>
-          <o:OLEObject Type="Embed" ProgID="Equation.DSMT4" ShapeID="_x0000_i1041" DrawAspect="Content" ObjectID="_1548137032" r:id="rId40"/>
+          <o:OLEObject Type="Embed" ProgID="Equation.DSMT4" ShapeID="_x0000_i1041" DrawAspect="Content" ObjectID="_1795262003" r:id="rId38"/>
         </w:object>
       </w:r>
       <w:r>
@@ -2232,10 +2417,10 @@
           <w:position w:val="-28"/>
         </w:rPr>
         <w:object w:dxaOrig="4060" w:dyaOrig="639" w14:anchorId="50049366">
-          <v:shape id="_x0000_i1042" type="#_x0000_t75" style="width:206.05pt;height:31.95pt" o:ole="">
-            <v:imagedata r:id="rId41" o:title=""/>
+          <v:shape id="_x0000_i1042" type="#_x0000_t75" style="width:205.9pt;height:32.1pt" o:ole="">
+            <v:imagedata r:id="rId39" o:title=""/>
           </v:shape>
-          <o:OLEObject Type="Embed" ProgID="Equation.DSMT4" ShapeID="_x0000_i1042" DrawAspect="Content" ObjectID="_1548137033" r:id="rId42"/>
+          <o:OLEObject Type="Embed" ProgID="Equation.DSMT4" ShapeID="_x0000_i1042" DrawAspect="Content" ObjectID="_1795262004" r:id="rId40"/>
         </w:object>
       </w:r>
       <w:r>
@@ -2285,10 +2470,10 @@
           <w:position w:val="-10"/>
         </w:rPr>
         <w:object w:dxaOrig="2100" w:dyaOrig="320" w14:anchorId="5A9792BC">
-          <v:shape id="_x0000_i1043" type="#_x0000_t75" style="width:106.05pt;height:19pt" o:ole="">
-            <v:imagedata r:id="rId43" o:title=""/>
+          <v:shape id="_x0000_i1043" type="#_x0000_t75" style="width:105.95pt;height:18.8pt" o:ole="">
+            <v:imagedata r:id="rId41" o:title=""/>
           </v:shape>
-          <o:OLEObject Type="Embed" ProgID="Equation.DSMT4" ShapeID="_x0000_i1043" DrawAspect="Content" ObjectID="_1548137034" r:id="rId44"/>
+          <o:OLEObject Type="Embed" ProgID="Equation.DSMT4" ShapeID="_x0000_i1043" DrawAspect="Content" ObjectID="_1795262005" r:id="rId42"/>
         </w:object>
       </w:r>
       <w:r>
@@ -2334,11 +2519,16 @@
         <w:t>z</w:t>
       </w:r>
       <w:r>
-        <w:t>=1)</w:t>
+        <w:t>=</w:t>
+      </w:r>
+      <w:proofErr w:type="gramStart"/>
+      <w:r>
+        <w:t>1)</w:t>
       </w:r>
       <w:r>
         <w:t>|</w:t>
       </w:r>
+      <w:proofErr w:type="gramEnd"/>
       <w:r>
         <w:rPr>
           <w:vertAlign w:val="superscript"/>
@@ -2452,7 +2642,15 @@
         <w:t>2</w:t>
       </w:r>
       <w:r>
-        <w:t xml:space="preserve">. So we </w:t>
+        <w:t xml:space="preserve">. </w:t>
+      </w:r>
+      <w:proofErr w:type="gramStart"/>
+      <w:r>
+        <w:t>So</w:t>
+      </w:r>
+      <w:proofErr w:type="gramEnd"/>
+      <w:r>
+        <w:t xml:space="preserve"> we </w:t>
       </w:r>
       <w:r>
         <w:t xml:space="preserve">simply </w:t>
@@ -2504,10 +2702,10 @@
           <w:position w:val="-28"/>
         </w:rPr>
         <w:object w:dxaOrig="2820" w:dyaOrig="639" w14:anchorId="03E5189B">
-          <v:shape id="_x0000_i1044" type="#_x0000_t75" style="width:141.9pt;height:31.95pt" o:ole="">
-            <v:imagedata r:id="rId45" o:title=""/>
+          <v:shape id="_x0000_i1044" type="#_x0000_t75" style="width:141.7pt;height:32.1pt" o:ole="">
+            <v:imagedata r:id="rId43" o:title=""/>
           </v:shape>
-          <o:OLEObject Type="Embed" ProgID="Equation.DSMT4" ShapeID="_x0000_i1044" DrawAspect="Content" ObjectID="_1548137035" r:id="rId46"/>
+          <o:OLEObject Type="Embed" ProgID="Equation.DSMT4" ShapeID="_x0000_i1044" DrawAspect="Content" ObjectID="_1795262006" r:id="rId44"/>
         </w:object>
       </w:r>
       <w:r>
@@ -2694,8 +2892,13 @@
         <w:t>z</w:t>
       </w:r>
       <w:r>
-        <w:t>) with the following constraints;</w:t>
-      </w:r>
+        <w:t xml:space="preserve">) with the following </w:t>
+      </w:r>
+      <w:proofErr w:type="gramStart"/>
+      <w:r>
+        <w:t>constraints;</w:t>
+      </w:r>
+      <w:proofErr w:type="gramEnd"/>
     </w:p>
     <w:p>
       <w:pPr>
@@ -2709,10 +2912,10 @@
           <w:position w:val="-118"/>
         </w:rPr>
         <w:object w:dxaOrig="2180" w:dyaOrig="2460" w14:anchorId="06EDB1C7">
-          <v:shape id="_x0000_i1045" type="#_x0000_t75" style="width:109.95pt;height:121.1pt" o:ole="">
-            <v:imagedata r:id="rId47" o:title=""/>
+          <v:shape id="_x0000_i1045" type="#_x0000_t75" style="width:110.05pt;height:121.05pt" o:ole="">
+            <v:imagedata r:id="rId45" o:title=""/>
           </v:shape>
-          <o:OLEObject Type="Embed" ProgID="Equation.DSMT4" ShapeID="_x0000_i1045" DrawAspect="Content" ObjectID="_1548137036" r:id="rId48"/>
+          <o:OLEObject Type="Embed" ProgID="Equation.DSMT4" ShapeID="_x0000_i1045" DrawAspect="Content" ObjectID="_1795262007" r:id="rId46"/>
         </w:object>
       </w:r>
       <w:r>
@@ -2802,6 +3005,7 @@
     </w:p>
     <w:p>
       <w:r>
+        <w:lastRenderedPageBreak/>
         <w:t xml:space="preserve">We can solve Eq. </w:t>
       </w:r>
       <w:r>
@@ -2834,10 +3038,10 @@
           <w:position w:val="-28"/>
         </w:rPr>
         <w:object w:dxaOrig="4080" w:dyaOrig="660" w14:anchorId="67C9CCFF">
-          <v:shape id="_x0000_i1046" type="#_x0000_t75" style="width:206.95pt;height:31.95pt" o:ole="">
-            <v:imagedata r:id="rId49" o:title=""/>
+          <v:shape id="_x0000_i1046" type="#_x0000_t75" style="width:206.85pt;height:32.1pt" o:ole="">
+            <v:imagedata r:id="rId47" o:title=""/>
           </v:shape>
-          <o:OLEObject Type="Embed" ProgID="Equation.DSMT4" ShapeID="_x0000_i1046" DrawAspect="Content" ObjectID="_1548137037" r:id="rId50"/>
+          <o:OLEObject Type="Embed" ProgID="Equation.DSMT4" ShapeID="_x0000_i1046" DrawAspect="Content" ObjectID="_1795262008" r:id="rId48"/>
         </w:object>
       </w:r>
       <w:r>
@@ -2885,8 +3089,13 @@
       <w:r>
         <w:t xml:space="preserve">This transfer function has second order polynomials in the numerator and the denominator. </w:t>
       </w:r>
-      <w:r>
-        <w:t xml:space="preserve">So our </w:t>
+      <w:proofErr w:type="gramStart"/>
+      <w:r>
+        <w:t>So</w:t>
+      </w:r>
+      <w:proofErr w:type="gramEnd"/>
+      <w:r>
+        <w:t xml:space="preserve"> our </w:t>
       </w:r>
       <w:r>
         <w:t>first order</w:t>
@@ -3036,7 +3245,15 @@
         <w:t>s</w:t>
       </w:r>
       <w:r>
-        <w:t xml:space="preserve">/2). That is, the magnitude of the lowest frequencies are unaffected and the highest frequencies are eliminated. At some cut-off frequency </w:t>
+        <w:t xml:space="preserve">/2). That is, the magnitude of the lowest frequencies </w:t>
+      </w:r>
+      <w:proofErr w:type="gramStart"/>
+      <w:r>
+        <w:t>are</w:t>
+      </w:r>
+      <w:proofErr w:type="gramEnd"/>
+      <w:r>
+        <w:t xml:space="preserve"> unaffected and the highest frequencies are eliminated. At some cut-off frequency </w:t>
       </w:r>
       <w:r>
         <w:rPr>
@@ -3096,8 +3313,13 @@
       </w:r>
     </w:p>
     <w:p>
-      <w:r>
-        <w:t>In order to generate a high order low pass filter</w:t>
+      <w:proofErr w:type="gramStart"/>
+      <w:r>
+        <w:t>In order to</w:t>
+      </w:r>
+      <w:proofErr w:type="gramEnd"/>
+      <w:r>
+        <w:t xml:space="preserve"> generate a high order low pass filter</w:t>
       </w:r>
       <w:r>
         <w:rPr>
@@ -3486,8 +3708,13 @@
         </w:rPr>
         <w:t xml:space="preserve"> 2</w:t>
       </w:r>
-      <w:r>
-        <w:t>=(0</w:t>
+      <w:proofErr w:type="gramStart"/>
+      <w:r>
+        <w:t>=(</w:t>
+      </w:r>
+      <w:proofErr w:type="gramEnd"/>
+      <w:r>
+        <w:t>0</w:t>
       </w:r>
       <w:r>
         <w:rPr>
@@ -3536,10 +3763,228 @@
           <w:szCs w:val="22"/>
         </w:rPr>
         <w:object w:dxaOrig="1160" w:dyaOrig="580" w14:anchorId="43CA4B32">
-          <v:shape id="_x0000_i1047" type="#_x0000_t75" style="width:56.95pt;height:25.9pt" o:ole="">
+          <v:shape id="_x0000_i1047" type="#_x0000_t75" style="width:56.85pt;height:25.7pt" o:ole="">
+            <v:imagedata r:id="rId49" o:title=""/>
+          </v:shape>
+          <o:OLEObject Type="Embed" ProgID="Equation.DSMT4" ShapeID="_x0000_i1047" DrawAspect="Content" ObjectID="_1795262009" r:id="rId50"/>
+        </w:object>
+      </w:r>
+      <w:r>
+        <w:rPr>
+          <w:sz w:val="22"/>
+          <w:szCs w:val="22"/>
+        </w:rPr>
+        <w:t>.</w:t>
+      </w:r>
+      <w:r>
+        <w:rPr>
+          <w:sz w:val="22"/>
+          <w:szCs w:val="22"/>
+        </w:rPr>
+        <w:tab/>
+      </w:r>
+      <w:r>
+        <w:rPr>
+          <w:sz w:val="22"/>
+          <w:szCs w:val="22"/>
+        </w:rPr>
+        <w:fldChar w:fldCharType="begin"/>
+      </w:r>
+      <w:r>
+        <w:rPr>
+          <w:sz w:val="22"/>
+          <w:szCs w:val="22"/>
+        </w:rPr>
+        <w:instrText xml:space="preserve"> MACROBUTTON MTPlaceRef \* MERGEFORMAT </w:instrText>
+      </w:r>
+      <w:r>
+        <w:rPr>
+          <w:sz w:val="22"/>
+          <w:szCs w:val="22"/>
+        </w:rPr>
+        <w:fldChar w:fldCharType="begin"/>
+      </w:r>
+      <w:r>
+        <w:rPr>
+          <w:sz w:val="22"/>
+          <w:szCs w:val="22"/>
+        </w:rPr>
+        <w:instrText xml:space="preserve"> SEQ MTEqn \h \* MERGEFORMAT </w:instrText>
+      </w:r>
+      <w:r>
+        <w:rPr>
+          <w:sz w:val="22"/>
+          <w:szCs w:val="22"/>
+        </w:rPr>
+        <w:fldChar w:fldCharType="end"/>
+      </w:r>
+      <w:bookmarkStart w:id="38" w:name="ZEqnNum819624"/>
+      <w:r>
+        <w:rPr>
+          <w:sz w:val="22"/>
+          <w:szCs w:val="22"/>
+        </w:rPr>
+        <w:instrText>(</w:instrText>
+      </w:r>
+      <w:r>
+        <w:rPr>
+          <w:sz w:val="22"/>
+          <w:szCs w:val="22"/>
+        </w:rPr>
+        <w:fldChar w:fldCharType="begin"/>
+      </w:r>
+      <w:r>
+        <w:rPr>
+          <w:sz w:val="22"/>
+          <w:szCs w:val="22"/>
+        </w:rPr>
+        <w:instrText xml:space="preserve"> SEQ MTEqn \c \* Arabic \* MERGEFORMAT </w:instrText>
+      </w:r>
+      <w:r>
+        <w:rPr>
+          <w:sz w:val="22"/>
+          <w:szCs w:val="22"/>
+        </w:rPr>
+        <w:fldChar w:fldCharType="separate"/>
+      </w:r>
+      <w:r>
+        <w:rPr>
+          <w:noProof/>
+          <w:sz w:val="22"/>
+          <w:szCs w:val="22"/>
+        </w:rPr>
+        <w:instrText>19</w:instrText>
+      </w:r>
+      <w:r>
+        <w:rPr>
+          <w:sz w:val="22"/>
+          <w:szCs w:val="22"/>
+        </w:rPr>
+        <w:fldChar w:fldCharType="end"/>
+      </w:r>
+      <w:r>
+        <w:rPr>
+          <w:sz w:val="22"/>
+          <w:szCs w:val="22"/>
+        </w:rPr>
+        <w:instrText>)</w:instrText>
+      </w:r>
+      <w:bookmarkEnd w:id="38"/>
+      <w:r>
+        <w:rPr>
+          <w:sz w:val="22"/>
+          <w:szCs w:val="22"/>
+        </w:rPr>
+        <w:fldChar w:fldCharType="end"/>
+      </w:r>
+    </w:p>
+    <w:p>
+      <w:r>
+        <w:t xml:space="preserve">At </w:t>
+      </w:r>
+      <w:r>
+        <w:rPr>
+          <w:rFonts w:ascii="Symbol" w:hAnsi="Symbol"/>
+          <w:i/>
+        </w:rPr>
+        <w:t></w:t>
+      </w:r>
+      <w:r>
+        <w:rPr>
+          <w:rFonts w:ascii="Symbol" w:hAnsi="Symbol"/>
+          <w:i/>
+        </w:rPr>
+        <w:t></w:t>
+      </w:r>
+      <w:r>
+        <w:rPr>
+          <w:rFonts w:ascii="Symbol" w:hAnsi="Symbol"/>
+        </w:rPr>
+        <w:t></w:t>
+      </w:r>
+      <w:r>
+        <w:t xml:space="preserve">/2, this filter has square magnitude </w:t>
+      </w:r>
+      <w:r>
+        <w:t>1/2</w:t>
+      </w:r>
+      <w:r>
+        <w:t xml:space="preserve">. That is, this definition of gain at the cut-off is the same definition used in the prototype filter. </w:t>
+      </w:r>
+      <w:proofErr w:type="gramStart"/>
+      <w:r>
+        <w:t>So</w:t>
+      </w:r>
+      <w:proofErr w:type="gramEnd"/>
+      <w:r>
+        <w:t xml:space="preserve"> there is no need to change the gain at the cut-off frequency.</w:t>
+      </w:r>
+    </w:p>
+    <w:p>
+      <w:r>
+        <w:t>Now we shift the cut-off frequency</w:t>
+      </w:r>
+      <w:r>
+        <w:t xml:space="preserve"> </w:t>
+      </w:r>
+      <w:r>
+        <w:t xml:space="preserve">from </w:t>
+      </w:r>
+      <w:r>
+        <w:rPr>
+          <w:rFonts w:ascii="Symbol" w:hAnsi="Symbol"/>
+          <w:i/>
+        </w:rPr>
+        <w:t></w:t>
+      </w:r>
+      <w:r>
+        <w:t xml:space="preserve">/2 to </w:t>
+      </w:r>
+      <w:r>
+        <w:rPr>
+          <w:rFonts w:ascii="Symbol" w:hAnsi="Symbol"/>
+          <w:i/>
+        </w:rPr>
+        <w:t></w:t>
+      </w:r>
+      <w:r>
+        <w:rPr>
+          <w:i/>
+          <w:vertAlign w:val="subscript"/>
+        </w:rPr>
+        <w:t>c</w:t>
+      </w:r>
+      <w:r>
+        <w:t>,</w:t>
+      </w:r>
+    </w:p>
+    <w:p>
+      <w:pPr>
+        <w:pStyle w:val="MTDisplayEquation"/>
+        <w:spacing w:line="360" w:lineRule="auto"/>
+        <w:rPr>
+          <w:sz w:val="22"/>
+          <w:szCs w:val="22"/>
+        </w:rPr>
+      </w:pPr>
+      <w:r>
+        <w:rPr>
+          <w:sz w:val="22"/>
+          <w:szCs w:val="22"/>
+        </w:rPr>
+        <w:tab/>
+      </w:r>
+      <w:r>
+        <w:rPr>
+          <w:position w:val="-28"/>
+          <w:sz w:val="22"/>
+          <w:szCs w:val="22"/>
+        </w:rPr>
+        <w:object w:dxaOrig="4680" w:dyaOrig="639" w14:anchorId="42B3A0F8">
+          <v:shape id="_x0000_i1048" type="#_x0000_t75" style="width:234.8pt;height:32.1pt" o:ole="">
             <v:imagedata r:id="rId51" o:title=""/>
           </v:shape>
-          <o:OLEObject Type="Embed" ProgID="Equation.DSMT4" ShapeID="_x0000_i1047" DrawAspect="Content" ObjectID="_1548137038" r:id="rId52"/>
+          <o:OLEObject Type="Embed" ProgID="Equation.DSMT4" ShapeID="_x0000_i1048" DrawAspect="Content" ObjectID="_1795262010" r:id="rId52"/>
         </w:object>
       </w:r>
       <w:r>
@@ -3591,7 +4036,6 @@
         </w:rPr>
         <w:fldChar w:fldCharType="end"/>
       </w:r>
-      <w:bookmarkStart w:id="38" w:name="ZEqnNum819624"/>
       <w:r>
         <w:rPr>
           <w:sz w:val="22"/>
@@ -3626,7 +4070,7 @@
           <w:sz w:val="22"/>
           <w:szCs w:val="22"/>
         </w:rPr>
-        <w:instrText>19</w:instrText>
+        <w:instrText>20</w:instrText>
       </w:r>
       <w:r>
         <w:rPr>
@@ -3642,7 +4086,6 @@
         </w:rPr>
         <w:instrText>)</w:instrText>
       </w:r>
-      <w:bookmarkEnd w:id="38"/>
       <w:r>
         <w:rPr>
           <w:sz w:val="22"/>
@@ -3653,363 +4096,156 @@
     </w:p>
     <w:p>
       <w:r>
-        <w:t xml:space="preserve">At </w:t>
-      </w:r>
-      <w:r>
-        <w:rPr>
-          <w:rFonts w:ascii="Symbol" w:hAnsi="Symbol"/>
-          <w:i/>
-        </w:rPr>
-        <w:t></w:t>
-      </w:r>
-      <w:r>
-        <w:rPr>
-          <w:rFonts w:ascii="Symbol" w:hAnsi="Symbol"/>
-          <w:i/>
-        </w:rPr>
-        <w:t></w:t>
-      </w:r>
-      <w:r>
-        <w:rPr>
-          <w:rFonts w:ascii="Symbol" w:hAnsi="Symbol"/>
-        </w:rPr>
-        <w:t></w:t>
-      </w:r>
-      <w:r>
-        <w:t xml:space="preserve">/2, this filter has square magnitude </w:t>
-      </w:r>
-      <w:r>
-        <w:t>1/2</w:t>
-      </w:r>
-      <w:r>
-        <w:t>. That is, this definition of gain at the cut-off is the same definition used in the prototype filter. So there is no need to change the gain at the cut-off frequency.</w:t>
+        <w:t>This</w:t>
+      </w:r>
+      <w:r>
+        <w:t xml:space="preserve"> simplifies to,</w:t>
       </w:r>
     </w:p>
     <w:p>
-      <w:r>
-        <w:t>Now we shift the cut-off frequency</w:t>
-      </w:r>
-      <w:r>
-        <w:t xml:space="preserve"> </w:t>
-      </w:r>
-      <w:r>
-        <w:t xml:space="preserve">from </w:t>
-      </w:r>
-      <w:r>
-        <w:rPr>
-          <w:rFonts w:ascii="Symbol" w:hAnsi="Symbol"/>
-          <w:i/>
-        </w:rPr>
-        <w:t></w:t>
-      </w:r>
-      <w:r>
-        <w:t xml:space="preserve">/2 to </w:t>
-      </w:r>
-      <w:r>
-        <w:rPr>
-          <w:rFonts w:ascii="Symbol" w:hAnsi="Symbol"/>
-          <w:i/>
-        </w:rPr>
-        <w:t></w:t>
-      </w:r>
-      <w:r>
-        <w:rPr>
-          <w:i/>
-          <w:vertAlign w:val="subscript"/>
-        </w:rPr>
-        <w:t>c</w:t>
-      </w:r>
-      <w:r>
-        <w:t>,</w:t>
+      <w:pPr>
+        <w:pStyle w:val="MTDisplayEquation"/>
+        <w:spacing w:line="360" w:lineRule="auto"/>
+        <w:rPr>
+          <w:sz w:val="22"/>
+          <w:szCs w:val="22"/>
+        </w:rPr>
+      </w:pPr>
+      <w:r>
+        <w:rPr>
+          <w:sz w:val="22"/>
+          <w:szCs w:val="22"/>
+        </w:rPr>
+        <w:tab/>
+      </w:r>
+      <w:r>
+        <w:rPr>
+          <w:position w:val="-28"/>
+          <w:sz w:val="22"/>
+          <w:szCs w:val="22"/>
+        </w:rPr>
+        <w:object w:dxaOrig="3780" w:dyaOrig="639" w14:anchorId="003321D7">
+          <v:shape id="_x0000_i1049" type="#_x0000_t75" style="width:188.05pt;height:32.1pt" o:ole="">
+            <v:imagedata r:id="rId53" o:title=""/>
+          </v:shape>
+          <o:OLEObject Type="Embed" ProgID="Equation.DSMT4" ShapeID="_x0000_i1049" DrawAspect="Content" ObjectID="_1795262011" r:id="rId54"/>
+        </w:object>
+      </w:r>
+      <w:r>
+        <w:rPr>
+          <w:sz w:val="22"/>
+          <w:szCs w:val="22"/>
+        </w:rPr>
+        <w:t>.</w:t>
+      </w:r>
+      <w:r>
+        <w:rPr>
+          <w:sz w:val="22"/>
+          <w:szCs w:val="22"/>
+        </w:rPr>
+        <w:tab/>
+      </w:r>
+      <w:r>
+        <w:rPr>
+          <w:sz w:val="22"/>
+          <w:szCs w:val="22"/>
+        </w:rPr>
+        <w:fldChar w:fldCharType="begin"/>
+      </w:r>
+      <w:r>
+        <w:rPr>
+          <w:sz w:val="22"/>
+          <w:szCs w:val="22"/>
+        </w:rPr>
+        <w:instrText xml:space="preserve"> MACROBUTTON MTPlaceRef \* MERGEFORMAT </w:instrText>
+      </w:r>
+      <w:r>
+        <w:rPr>
+          <w:sz w:val="22"/>
+          <w:szCs w:val="22"/>
+        </w:rPr>
+        <w:fldChar w:fldCharType="begin"/>
+      </w:r>
+      <w:r>
+        <w:rPr>
+          <w:sz w:val="22"/>
+          <w:szCs w:val="22"/>
+        </w:rPr>
+        <w:instrText xml:space="preserve"> SEQ MTEqn \h \* MERGEFORMAT </w:instrText>
+      </w:r>
+      <w:r>
+        <w:rPr>
+          <w:sz w:val="22"/>
+          <w:szCs w:val="22"/>
+        </w:rPr>
+        <w:fldChar w:fldCharType="end"/>
+      </w:r>
+      <w:r>
+        <w:rPr>
+          <w:sz w:val="22"/>
+          <w:szCs w:val="22"/>
+        </w:rPr>
+        <w:instrText>(</w:instrText>
+      </w:r>
+      <w:r>
+        <w:rPr>
+          <w:sz w:val="22"/>
+          <w:szCs w:val="22"/>
+        </w:rPr>
+        <w:fldChar w:fldCharType="begin"/>
+      </w:r>
+      <w:r>
+        <w:rPr>
+          <w:sz w:val="22"/>
+          <w:szCs w:val="22"/>
+        </w:rPr>
+        <w:instrText xml:space="preserve"> SEQ MTEqn \c \* Arabic \* MERGEFORMAT </w:instrText>
+      </w:r>
+      <w:r>
+        <w:rPr>
+          <w:sz w:val="22"/>
+          <w:szCs w:val="22"/>
+        </w:rPr>
+        <w:fldChar w:fldCharType="separate"/>
+      </w:r>
+      <w:r>
+        <w:rPr>
+          <w:noProof/>
+          <w:sz w:val="22"/>
+          <w:szCs w:val="22"/>
+        </w:rPr>
+        <w:instrText>21</w:instrText>
+      </w:r>
+      <w:r>
+        <w:rPr>
+          <w:sz w:val="22"/>
+          <w:szCs w:val="22"/>
+        </w:rPr>
+        <w:fldChar w:fldCharType="end"/>
+      </w:r>
+      <w:r>
+        <w:rPr>
+          <w:sz w:val="22"/>
+          <w:szCs w:val="22"/>
+        </w:rPr>
+        <w:instrText>)</w:instrText>
+      </w:r>
+      <w:r>
+        <w:rPr>
+          <w:sz w:val="22"/>
+          <w:szCs w:val="22"/>
+        </w:rPr>
+        <w:fldChar w:fldCharType="end"/>
       </w:r>
     </w:p>
     <w:p>
       <w:pPr>
-        <w:pStyle w:val="MTDisplayEquation"/>
-        <w:spacing w:line="360" w:lineRule="auto"/>
-        <w:rPr>
-          <w:sz w:val="22"/>
-          <w:szCs w:val="22"/>
-        </w:rPr>
-      </w:pPr>
-      <w:r>
-        <w:rPr>
-          <w:sz w:val="22"/>
-          <w:szCs w:val="22"/>
-        </w:rPr>
-        <w:tab/>
-      </w:r>
-      <w:r>
-        <w:rPr>
-          <w:position w:val="-28"/>
-          <w:sz w:val="22"/>
-          <w:szCs w:val="22"/>
-        </w:rPr>
-        <w:object w:dxaOrig="4680" w:dyaOrig="639" w14:anchorId="42B3A0F8">
-          <v:shape id="_x0000_i1048" type="#_x0000_t75" style="width:235pt;height:31.95pt" o:ole="">
-            <v:imagedata r:id="rId53" o:title=""/>
-          </v:shape>
-          <o:OLEObject Type="Embed" ProgID="Equation.DSMT4" ShapeID="_x0000_i1048" DrawAspect="Content" ObjectID="_1548137039" r:id="rId54"/>
-        </w:object>
-      </w:r>
-      <w:r>
-        <w:rPr>
-          <w:sz w:val="22"/>
-          <w:szCs w:val="22"/>
-        </w:rPr>
-        <w:t>.</w:t>
-      </w:r>
-      <w:r>
-        <w:rPr>
-          <w:sz w:val="22"/>
-          <w:szCs w:val="22"/>
-        </w:rPr>
-        <w:tab/>
-      </w:r>
-      <w:r>
-        <w:rPr>
-          <w:sz w:val="22"/>
-          <w:szCs w:val="22"/>
-        </w:rPr>
-        <w:fldChar w:fldCharType="begin"/>
-      </w:r>
-      <w:r>
-        <w:rPr>
-          <w:sz w:val="22"/>
-          <w:szCs w:val="22"/>
-        </w:rPr>
-        <w:instrText xml:space="preserve"> MACROBUTTON MTPlaceRef \* MERGEFORMAT </w:instrText>
-      </w:r>
-      <w:r>
-        <w:rPr>
-          <w:sz w:val="22"/>
-          <w:szCs w:val="22"/>
-        </w:rPr>
-        <w:fldChar w:fldCharType="begin"/>
-      </w:r>
-      <w:r>
-        <w:rPr>
-          <w:sz w:val="22"/>
-          <w:szCs w:val="22"/>
-        </w:rPr>
-        <w:instrText xml:space="preserve"> SEQ MTEqn \h \* MERGEFORMAT </w:instrText>
-      </w:r>
-      <w:r>
-        <w:rPr>
-          <w:sz w:val="22"/>
-          <w:szCs w:val="22"/>
-        </w:rPr>
-        <w:fldChar w:fldCharType="end"/>
-      </w:r>
-      <w:r>
-        <w:rPr>
-          <w:sz w:val="22"/>
-          <w:szCs w:val="22"/>
-        </w:rPr>
-        <w:instrText>(</w:instrText>
-      </w:r>
-      <w:r>
-        <w:rPr>
-          <w:sz w:val="22"/>
-          <w:szCs w:val="22"/>
-        </w:rPr>
-        <w:fldChar w:fldCharType="begin"/>
-      </w:r>
-      <w:r>
-        <w:rPr>
-          <w:sz w:val="22"/>
-          <w:szCs w:val="22"/>
-        </w:rPr>
-        <w:instrText xml:space="preserve"> SEQ MTEqn \c \* Arabic \* MERGEFORMAT </w:instrText>
-      </w:r>
-      <w:r>
-        <w:rPr>
-          <w:sz w:val="22"/>
-          <w:szCs w:val="22"/>
-        </w:rPr>
-        <w:fldChar w:fldCharType="separate"/>
-      </w:r>
-      <w:r>
-        <w:rPr>
-          <w:noProof/>
-          <w:sz w:val="22"/>
-          <w:szCs w:val="22"/>
-        </w:rPr>
-        <w:instrText>20</w:instrText>
-      </w:r>
-      <w:r>
-        <w:rPr>
-          <w:sz w:val="22"/>
-          <w:szCs w:val="22"/>
-        </w:rPr>
-        <w:fldChar w:fldCharType="end"/>
-      </w:r>
-      <w:r>
-        <w:rPr>
-          <w:sz w:val="22"/>
-          <w:szCs w:val="22"/>
-        </w:rPr>
-        <w:instrText>)</w:instrText>
-      </w:r>
-      <w:r>
-        <w:rPr>
-          <w:sz w:val="22"/>
-          <w:szCs w:val="22"/>
-        </w:rPr>
-        <w:fldChar w:fldCharType="end"/>
-      </w:r>
-    </w:p>
-    <w:p>
-      <w:r>
-        <w:t>This</w:t>
-      </w:r>
-      <w:r>
-        <w:t xml:space="preserve"> simplifies to,</w:t>
-      </w:r>
-    </w:p>
-    <w:p>
-      <w:pPr>
-        <w:pStyle w:val="MTDisplayEquation"/>
-        <w:spacing w:line="360" w:lineRule="auto"/>
-        <w:rPr>
-          <w:sz w:val="22"/>
-          <w:szCs w:val="22"/>
-        </w:rPr>
-      </w:pPr>
-      <w:r>
-        <w:rPr>
-          <w:sz w:val="22"/>
-          <w:szCs w:val="22"/>
-        </w:rPr>
-        <w:tab/>
-      </w:r>
-      <w:r>
-        <w:rPr>
-          <w:position w:val="-28"/>
-          <w:sz w:val="22"/>
-          <w:szCs w:val="22"/>
-        </w:rPr>
-        <w:object w:dxaOrig="3780" w:dyaOrig="639" w14:anchorId="003321D7">
-          <v:shape id="_x0000_i1049" type="#_x0000_t75" style="width:188pt;height:31.95pt" o:ole="">
-            <v:imagedata r:id="rId55" o:title=""/>
-          </v:shape>
-          <o:OLEObject Type="Embed" ProgID="Equation.DSMT4" ShapeID="_x0000_i1049" DrawAspect="Content" ObjectID="_1548137040" r:id="rId56"/>
-        </w:object>
-      </w:r>
-      <w:r>
-        <w:rPr>
-          <w:sz w:val="22"/>
-          <w:szCs w:val="22"/>
-        </w:rPr>
-        <w:t>.</w:t>
-      </w:r>
-      <w:r>
-        <w:rPr>
-          <w:sz w:val="22"/>
-          <w:szCs w:val="22"/>
-        </w:rPr>
-        <w:tab/>
-      </w:r>
-      <w:r>
-        <w:rPr>
-          <w:sz w:val="22"/>
-          <w:szCs w:val="22"/>
-        </w:rPr>
-        <w:fldChar w:fldCharType="begin"/>
-      </w:r>
-      <w:r>
-        <w:rPr>
-          <w:sz w:val="22"/>
-          <w:szCs w:val="22"/>
-        </w:rPr>
-        <w:instrText xml:space="preserve"> MACROBUTTON MTPlaceRef \* MERGEFORMAT </w:instrText>
-      </w:r>
-      <w:r>
-        <w:rPr>
-          <w:sz w:val="22"/>
-          <w:szCs w:val="22"/>
-        </w:rPr>
-        <w:fldChar w:fldCharType="begin"/>
-      </w:r>
-      <w:r>
-        <w:rPr>
-          <w:sz w:val="22"/>
-          <w:szCs w:val="22"/>
-        </w:rPr>
-        <w:instrText xml:space="preserve"> SEQ MTEqn \h \* MERGEFORMAT </w:instrText>
-      </w:r>
-      <w:r>
-        <w:rPr>
-          <w:sz w:val="22"/>
-          <w:szCs w:val="22"/>
-        </w:rPr>
-        <w:fldChar w:fldCharType="end"/>
-      </w:r>
-      <w:r>
-        <w:rPr>
-          <w:sz w:val="22"/>
-          <w:szCs w:val="22"/>
-        </w:rPr>
-        <w:instrText>(</w:instrText>
-      </w:r>
-      <w:r>
-        <w:rPr>
-          <w:sz w:val="22"/>
-          <w:szCs w:val="22"/>
-        </w:rPr>
-        <w:fldChar w:fldCharType="begin"/>
-      </w:r>
-      <w:r>
-        <w:rPr>
-          <w:sz w:val="22"/>
-          <w:szCs w:val="22"/>
-        </w:rPr>
-        <w:instrText xml:space="preserve"> SEQ MTEqn \c \* Arabic \* MERGEFORMAT </w:instrText>
-      </w:r>
-      <w:r>
-        <w:rPr>
-          <w:sz w:val="22"/>
-          <w:szCs w:val="22"/>
-        </w:rPr>
-        <w:fldChar w:fldCharType="separate"/>
-      </w:r>
-      <w:r>
-        <w:rPr>
-          <w:noProof/>
-          <w:sz w:val="22"/>
-          <w:szCs w:val="22"/>
-        </w:rPr>
-        <w:instrText>21</w:instrText>
-      </w:r>
-      <w:r>
-        <w:rPr>
-          <w:sz w:val="22"/>
-          <w:szCs w:val="22"/>
-        </w:rPr>
-        <w:fldChar w:fldCharType="end"/>
-      </w:r>
-      <w:r>
-        <w:rPr>
-          <w:sz w:val="22"/>
-          <w:szCs w:val="22"/>
-        </w:rPr>
-        <w:instrText>)</w:instrText>
-      </w:r>
-      <w:r>
-        <w:rPr>
-          <w:sz w:val="22"/>
-          <w:szCs w:val="22"/>
-        </w:rPr>
-        <w:fldChar w:fldCharType="end"/>
-      </w:r>
-    </w:p>
-    <w:p>
-      <w:pPr>
         <w:pStyle w:val="Heading3"/>
       </w:pPr>
       <w:bookmarkStart w:id="39" w:name="_Toc364241176"/>
       <w:bookmarkStart w:id="40" w:name="_Toc364259257"/>
       <w:r>
+        <w:lastRenderedPageBreak/>
         <w:t>Low</w:t>
       </w:r>
       <w:r>
@@ -4240,10 +4476,10 @@
           <w:szCs w:val="22"/>
         </w:rPr>
         <w:object w:dxaOrig="2840" w:dyaOrig="600" w14:anchorId="44A5DD1E">
-          <v:shape id="_x0000_i1050" type="#_x0000_t75" style="width:143.1pt;height:31.95pt" o:ole="">
-            <v:imagedata r:id="rId57" o:title=""/>
+          <v:shape id="_x0000_i1050" type="#_x0000_t75" style="width:143.1pt;height:32.1pt" o:ole="">
+            <v:imagedata r:id="rId55" o:title=""/>
           </v:shape>
-          <o:OLEObject Type="Embed" ProgID="Equation.DSMT4" ShapeID="_x0000_i1050" DrawAspect="Content" ObjectID="_1548137041" r:id="rId58"/>
+          <o:OLEObject Type="Embed" ProgID="Equation.DSMT4" ShapeID="_x0000_i1050" DrawAspect="Content" ObjectID="_1795262012" r:id="rId56"/>
         </w:object>
       </w:r>
       <w:r>
@@ -4651,10 +4887,182 @@
           <w:szCs w:val="22"/>
         </w:rPr>
         <w:object w:dxaOrig="2320" w:dyaOrig="600" w14:anchorId="2A20A197">
-          <v:shape id="_x0000_i1051" type="#_x0000_t75" style="width:112.05pt;height:31.95pt" o:ole="">
+          <v:shape id="_x0000_i1051" type="#_x0000_t75" style="width:111.9pt;height:32.1pt" o:ole="">
+            <v:imagedata r:id="rId57" o:title=""/>
+          </v:shape>
+          <o:OLEObject Type="Embed" ProgID="Equation.DSMT4" ShapeID="_x0000_i1051" DrawAspect="Content" ObjectID="_1795262013" r:id="rId58"/>
+        </w:object>
+      </w:r>
+      <w:r>
+        <w:rPr>
+          <w:sz w:val="22"/>
+          <w:szCs w:val="22"/>
+        </w:rPr>
+        <w:t>,</w:t>
+      </w:r>
+      <w:r>
+        <w:rPr>
+          <w:sz w:val="22"/>
+          <w:szCs w:val="22"/>
+        </w:rPr>
+        <w:tab/>
+      </w:r>
+      <w:r>
+        <w:rPr>
+          <w:sz w:val="22"/>
+          <w:szCs w:val="22"/>
+        </w:rPr>
+        <w:fldChar w:fldCharType="begin"/>
+      </w:r>
+      <w:r>
+        <w:rPr>
+          <w:sz w:val="22"/>
+          <w:szCs w:val="22"/>
+        </w:rPr>
+        <w:instrText xml:space="preserve"> MACROBUTTON MTPlaceRef \* MERGEFORMAT </w:instrText>
+      </w:r>
+      <w:r>
+        <w:rPr>
+          <w:sz w:val="22"/>
+          <w:szCs w:val="22"/>
+        </w:rPr>
+        <w:fldChar w:fldCharType="begin"/>
+      </w:r>
+      <w:r>
+        <w:rPr>
+          <w:sz w:val="22"/>
+          <w:szCs w:val="22"/>
+        </w:rPr>
+        <w:instrText xml:space="preserve"> SEQ MTEqn \h \* MERGEFORMAT </w:instrText>
+      </w:r>
+      <w:r>
+        <w:rPr>
+          <w:sz w:val="22"/>
+          <w:szCs w:val="22"/>
+        </w:rPr>
+        <w:fldChar w:fldCharType="end"/>
+      </w:r>
+      <w:r>
+        <w:rPr>
+          <w:sz w:val="22"/>
+          <w:szCs w:val="22"/>
+        </w:rPr>
+        <w:instrText>(</w:instrText>
+      </w:r>
+      <w:r>
+        <w:rPr>
+          <w:sz w:val="22"/>
+          <w:szCs w:val="22"/>
+        </w:rPr>
+        <w:fldChar w:fldCharType="begin"/>
+      </w:r>
+      <w:r>
+        <w:rPr>
+          <w:sz w:val="22"/>
+          <w:szCs w:val="22"/>
+        </w:rPr>
+        <w:instrText xml:space="preserve"> SEQ MTEqn \c \* Arabic \* MERGEFORMAT </w:instrText>
+      </w:r>
+      <w:r>
+        <w:rPr>
+          <w:sz w:val="22"/>
+          <w:szCs w:val="22"/>
+        </w:rPr>
+        <w:fldChar w:fldCharType="separate"/>
+      </w:r>
+      <w:r>
+        <w:rPr>
+          <w:noProof/>
+          <w:sz w:val="22"/>
+          <w:szCs w:val="22"/>
+        </w:rPr>
+        <w:instrText>23</w:instrText>
+      </w:r>
+      <w:r>
+        <w:rPr>
+          <w:sz w:val="22"/>
+          <w:szCs w:val="22"/>
+        </w:rPr>
+        <w:fldChar w:fldCharType="end"/>
+      </w:r>
+      <w:r>
+        <w:rPr>
+          <w:sz w:val="22"/>
+          <w:szCs w:val="22"/>
+        </w:rPr>
+        <w:instrText>)</w:instrText>
+      </w:r>
+      <w:r>
+        <w:rPr>
+          <w:sz w:val="22"/>
+          <w:szCs w:val="22"/>
+        </w:rPr>
+        <w:fldChar w:fldCharType="end"/>
+      </w:r>
+    </w:p>
+    <w:p>
+      <w:pPr>
+        <w:pStyle w:val="MTDisplayEquation"/>
+        <w:spacing w:line="360" w:lineRule="auto"/>
+        <w:rPr>
+          <w:sz w:val="22"/>
+          <w:szCs w:val="22"/>
+        </w:rPr>
+      </w:pPr>
+      <w:r>
+        <w:rPr>
+          <w:sz w:val="22"/>
+          <w:szCs w:val="22"/>
+        </w:rPr>
+        <w:t xml:space="preserve">and </w:t>
+      </w:r>
+      <w:r>
+        <w:rPr>
+          <w:sz w:val="22"/>
+          <w:szCs w:val="22"/>
+        </w:rPr>
+        <w:t>as with the low pass filter</w:t>
+      </w:r>
+      <w:r>
+        <w:rPr>
+          <w:sz w:val="22"/>
+          <w:szCs w:val="22"/>
+        </w:rPr>
+        <w:t>, this choice of cut-off frequency is the same as that used in the prototype filter.</w:t>
+      </w:r>
+    </w:p>
+    <w:p>
+      <w:r>
+        <w:t>Now we create the shelf,</w:t>
+      </w:r>
+    </w:p>
+    <w:p>
+      <w:pPr>
+        <w:pStyle w:val="MTDisplayEquation"/>
+        <w:spacing w:line="360" w:lineRule="auto"/>
+        <w:rPr>
+          <w:sz w:val="22"/>
+          <w:szCs w:val="22"/>
+        </w:rPr>
+      </w:pPr>
+      <w:r>
+        <w:rPr>
+          <w:sz w:val="22"/>
+          <w:szCs w:val="22"/>
+        </w:rPr>
+        <w:tab/>
+      </w:r>
+      <w:r>
+        <w:rPr>
+          <w:position w:val="-22"/>
+          <w:sz w:val="22"/>
+          <w:szCs w:val="22"/>
+        </w:rPr>
+        <w:object w:dxaOrig="2900" w:dyaOrig="580" w14:anchorId="40E3EFFA">
+          <v:shape id="_x0000_i1052" type="#_x0000_t75" style="width:146.3pt;height:25.7pt" o:ole="">
             <v:imagedata r:id="rId59" o:title=""/>
           </v:shape>
-          <o:OLEObject Type="Embed" ProgID="Equation.DSMT4" ShapeID="_x0000_i1051" DrawAspect="Content" ObjectID="_1548137042" r:id="rId60"/>
+          <o:OLEObject Type="Embed" ProgID="Equation.DSMT4" ShapeID="_x0000_i1052" DrawAspect="Content" ObjectID="_1795262014" r:id="rId60"/>
         </w:object>
       </w:r>
       <w:r>
@@ -4662,7 +5070,7 @@
           <w:sz w:val="22"/>
           <w:szCs w:val="22"/>
         </w:rPr>
-        <w:t>,</w:t>
+        <w:t>.</w:t>
       </w:r>
       <w:r>
         <w:rPr>
@@ -4706,6 +5114,7 @@
         </w:rPr>
         <w:fldChar w:fldCharType="end"/>
       </w:r>
+      <w:bookmarkStart w:id="42" w:name="ZEqnNum683109"/>
       <w:r>
         <w:rPr>
           <w:sz w:val="22"/>
@@ -4740,7 +5149,7 @@
           <w:sz w:val="22"/>
           <w:szCs w:val="22"/>
         </w:rPr>
-        <w:instrText>23</w:instrText>
+        <w:instrText>24</w:instrText>
       </w:r>
       <w:r>
         <w:rPr>
@@ -4756,6 +5165,7 @@
         </w:rPr>
         <w:instrText>)</w:instrText>
       </w:r>
+      <w:bookmarkEnd w:id="42"/>
       <w:r>
         <w:rPr>
           <w:sz w:val="22"/>
@@ -4765,6 +5175,11 @@
       </w:r>
     </w:p>
     <w:p>
+      <w:r>
+        <w:t>And finally, we shift the cut-off frequency,</w:t>
+      </w:r>
+    </w:p>
+    <w:p>
       <w:pPr>
         <w:pStyle w:val="MTDisplayEquation"/>
         <w:spacing w:line="360" w:lineRule="auto"/>
@@ -4778,26 +5193,134 @@
           <w:sz w:val="22"/>
           <w:szCs w:val="22"/>
         </w:rPr>
-        <w:t xml:space="preserve">and </w:t>
-      </w:r>
-      <w:r>
-        <w:rPr>
+        <w:tab/>
+      </w:r>
+      <w:r>
+        <w:rPr>
+          <w:position w:val="-28"/>
           <w:sz w:val="22"/>
           <w:szCs w:val="22"/>
         </w:rPr>
-        <w:t>as with the low pass filter</w:t>
+        <w:object w:dxaOrig="7100" w:dyaOrig="639" w14:anchorId="037A26A9">
+          <v:shape id="_x0000_i1053" type="#_x0000_t75" style="width:351.3pt;height:32.1pt" o:ole="">
+            <v:imagedata r:id="rId61" o:title=""/>
+          </v:shape>
+          <o:OLEObject Type="Embed" ProgID="Equation.DSMT4" ShapeID="_x0000_i1053" DrawAspect="Content" ObjectID="_1795262015" r:id="rId62"/>
+        </w:object>
       </w:r>
       <w:r>
         <w:rPr>
           <w:sz w:val="22"/>
           <w:szCs w:val="22"/>
         </w:rPr>
-        <w:t>, this choice of cut-off frequency is the same as that used in the prototype filter.</w:t>
+        <w:t>,</w:t>
+      </w:r>
+      <w:r>
+        <w:rPr>
+          <w:sz w:val="22"/>
+          <w:szCs w:val="22"/>
+        </w:rPr>
+        <w:tab/>
+      </w:r>
+      <w:r>
+        <w:rPr>
+          <w:sz w:val="22"/>
+          <w:szCs w:val="22"/>
+        </w:rPr>
+        <w:fldChar w:fldCharType="begin"/>
+      </w:r>
+      <w:r>
+        <w:rPr>
+          <w:sz w:val="22"/>
+          <w:szCs w:val="22"/>
+        </w:rPr>
+        <w:instrText xml:space="preserve"> MACROBUTTON MTPlaceRef \* MERGEFORMAT </w:instrText>
+      </w:r>
+      <w:r>
+        <w:rPr>
+          <w:sz w:val="22"/>
+          <w:szCs w:val="22"/>
+        </w:rPr>
+        <w:fldChar w:fldCharType="begin"/>
+      </w:r>
+      <w:r>
+        <w:rPr>
+          <w:sz w:val="22"/>
+          <w:szCs w:val="22"/>
+        </w:rPr>
+        <w:instrText xml:space="preserve"> SEQ MTEqn \h \* MERGEFORMAT </w:instrText>
+      </w:r>
+      <w:r>
+        <w:rPr>
+          <w:sz w:val="22"/>
+          <w:szCs w:val="22"/>
+        </w:rPr>
+        <w:fldChar w:fldCharType="end"/>
+      </w:r>
+      <w:r>
+        <w:rPr>
+          <w:sz w:val="22"/>
+          <w:szCs w:val="22"/>
+        </w:rPr>
+        <w:instrText>(</w:instrText>
+      </w:r>
+      <w:r>
+        <w:rPr>
+          <w:sz w:val="22"/>
+          <w:szCs w:val="22"/>
+        </w:rPr>
+        <w:fldChar w:fldCharType="begin"/>
+      </w:r>
+      <w:r>
+        <w:rPr>
+          <w:sz w:val="22"/>
+          <w:szCs w:val="22"/>
+        </w:rPr>
+        <w:instrText xml:space="preserve"> SEQ MTEqn \c \* Arabic \* MERGEFORMAT </w:instrText>
+      </w:r>
+      <w:r>
+        <w:rPr>
+          <w:sz w:val="22"/>
+          <w:szCs w:val="22"/>
+        </w:rPr>
+        <w:fldChar w:fldCharType="separate"/>
+      </w:r>
+      <w:r>
+        <w:rPr>
+          <w:noProof/>
+          <w:sz w:val="22"/>
+          <w:szCs w:val="22"/>
+        </w:rPr>
+        <w:instrText>25</w:instrText>
+      </w:r>
+      <w:r>
+        <w:rPr>
+          <w:sz w:val="22"/>
+          <w:szCs w:val="22"/>
+        </w:rPr>
+        <w:fldChar w:fldCharType="end"/>
+      </w:r>
+      <w:r>
+        <w:rPr>
+          <w:sz w:val="22"/>
+          <w:szCs w:val="22"/>
+        </w:rPr>
+        <w:instrText>)</w:instrText>
+      </w:r>
+      <w:r>
+        <w:rPr>
+          <w:sz w:val="22"/>
+          <w:szCs w:val="22"/>
+        </w:rPr>
+        <w:fldChar w:fldCharType="end"/>
       </w:r>
     </w:p>
     <w:p>
       <w:r>
-        <w:t>Now we create the shelf,</w:t>
+        <w:t>w</w:t>
+      </w:r>
+      <w:r>
+        <w:t>hich reduces to</w:t>
       </w:r>
     </w:p>
     <w:p>
@@ -4818,302 +5341,15 @@
       </w:r>
       <w:r>
         <w:rPr>
-          <w:position w:val="-22"/>
+          <w:position w:val="-28"/>
           <w:sz w:val="22"/>
           <w:szCs w:val="22"/>
         </w:rPr>
-        <w:object w:dxaOrig="2900" w:dyaOrig="580" w14:anchorId="40E3EFFA">
-          <v:shape id="_x0000_i1052" type="#_x0000_t75" style="width:146.1pt;height:25.9pt" o:ole="">
-            <v:imagedata r:id="rId61" o:title=""/>
-          </v:shape>
-          <o:OLEObject Type="Embed" ProgID="Equation.DSMT4" ShapeID="_x0000_i1052" DrawAspect="Content" ObjectID="_1548137043" r:id="rId62"/>
-        </w:object>
-      </w:r>
-      <w:r>
-        <w:rPr>
-          <w:sz w:val="22"/>
-          <w:szCs w:val="22"/>
-        </w:rPr>
-        <w:t>.</w:t>
-      </w:r>
-      <w:r>
-        <w:rPr>
-          <w:sz w:val="22"/>
-          <w:szCs w:val="22"/>
-        </w:rPr>
-        <w:tab/>
-      </w:r>
-      <w:r>
-        <w:rPr>
-          <w:sz w:val="22"/>
-          <w:szCs w:val="22"/>
-        </w:rPr>
-        <w:fldChar w:fldCharType="begin"/>
-      </w:r>
-      <w:r>
-        <w:rPr>
-          <w:sz w:val="22"/>
-          <w:szCs w:val="22"/>
-        </w:rPr>
-        <w:instrText xml:space="preserve"> MACROBUTTON MTPlaceRef \* MERGEFORMAT </w:instrText>
-      </w:r>
-      <w:r>
-        <w:rPr>
-          <w:sz w:val="22"/>
-          <w:szCs w:val="22"/>
-        </w:rPr>
-        <w:fldChar w:fldCharType="begin"/>
-      </w:r>
-      <w:r>
-        <w:rPr>
-          <w:sz w:val="22"/>
-          <w:szCs w:val="22"/>
-        </w:rPr>
-        <w:instrText xml:space="preserve"> SEQ MTEqn \h \* MERGEFORMAT </w:instrText>
-      </w:r>
-      <w:r>
-        <w:rPr>
-          <w:sz w:val="22"/>
-          <w:szCs w:val="22"/>
-        </w:rPr>
-        <w:fldChar w:fldCharType="end"/>
-      </w:r>
-      <w:bookmarkStart w:id="42" w:name="ZEqnNum683109"/>
-      <w:r>
-        <w:rPr>
-          <w:sz w:val="22"/>
-          <w:szCs w:val="22"/>
-        </w:rPr>
-        <w:instrText>(</w:instrText>
-      </w:r>
-      <w:r>
-        <w:rPr>
-          <w:sz w:val="22"/>
-          <w:szCs w:val="22"/>
-        </w:rPr>
-        <w:fldChar w:fldCharType="begin"/>
-      </w:r>
-      <w:r>
-        <w:rPr>
-          <w:sz w:val="22"/>
-          <w:szCs w:val="22"/>
-        </w:rPr>
-        <w:instrText xml:space="preserve"> SEQ MTEqn \c \* Arabic \* MERGEFORMAT </w:instrText>
-      </w:r>
-      <w:r>
-        <w:rPr>
-          <w:sz w:val="22"/>
-          <w:szCs w:val="22"/>
-        </w:rPr>
-        <w:fldChar w:fldCharType="separate"/>
-      </w:r>
-      <w:r>
-        <w:rPr>
-          <w:noProof/>
-          <w:sz w:val="22"/>
-          <w:szCs w:val="22"/>
-        </w:rPr>
-        <w:instrText>24</w:instrText>
-      </w:r>
-      <w:r>
-        <w:rPr>
-          <w:sz w:val="22"/>
-          <w:szCs w:val="22"/>
-        </w:rPr>
-        <w:fldChar w:fldCharType="end"/>
-      </w:r>
-      <w:r>
-        <w:rPr>
-          <w:sz w:val="22"/>
-          <w:szCs w:val="22"/>
-        </w:rPr>
-        <w:instrText>)</w:instrText>
-      </w:r>
-      <w:bookmarkEnd w:id="42"/>
-      <w:r>
-        <w:rPr>
-          <w:sz w:val="22"/>
-          <w:szCs w:val="22"/>
-        </w:rPr>
-        <w:fldChar w:fldCharType="end"/>
-      </w:r>
-    </w:p>
-    <w:p>
-      <w:r>
-        <w:t>And finally, we shift the cut-off frequency,</w:t>
-      </w:r>
-    </w:p>
-    <w:p>
-      <w:pPr>
-        <w:pStyle w:val="MTDisplayEquation"/>
-        <w:spacing w:line="360" w:lineRule="auto"/>
-        <w:rPr>
-          <w:sz w:val="22"/>
-          <w:szCs w:val="22"/>
-        </w:rPr>
-      </w:pPr>
-      <w:r>
-        <w:rPr>
-          <w:sz w:val="22"/>
-          <w:szCs w:val="22"/>
-        </w:rPr>
-        <w:tab/>
-      </w:r>
-      <w:r>
-        <w:rPr>
-          <w:position w:val="-28"/>
-          <w:sz w:val="22"/>
-          <w:szCs w:val="22"/>
-        </w:rPr>
-        <w:object w:dxaOrig="7100" w:dyaOrig="639" w14:anchorId="037A26A9">
-          <v:shape id="_x0000_i1053" type="#_x0000_t75" style="width:350.95pt;height:31.95pt" o:ole="">
+        <w:object w:dxaOrig="4160" w:dyaOrig="639" w14:anchorId="0029D6E6">
+          <v:shape id="_x0000_i1054" type="#_x0000_t75" style="width:209.1pt;height:33.95pt" o:ole="">
             <v:imagedata r:id="rId63" o:title=""/>
           </v:shape>
-          <o:OLEObject Type="Embed" ProgID="Equation.DSMT4" ShapeID="_x0000_i1053" DrawAspect="Content" ObjectID="_1548137044" r:id="rId64"/>
-        </w:object>
-      </w:r>
-      <w:r>
-        <w:rPr>
-          <w:sz w:val="22"/>
-          <w:szCs w:val="22"/>
-        </w:rPr>
-        <w:t>,</w:t>
-      </w:r>
-      <w:r>
-        <w:rPr>
-          <w:sz w:val="22"/>
-          <w:szCs w:val="22"/>
-        </w:rPr>
-        <w:tab/>
-      </w:r>
-      <w:r>
-        <w:rPr>
-          <w:sz w:val="22"/>
-          <w:szCs w:val="22"/>
-        </w:rPr>
-        <w:fldChar w:fldCharType="begin"/>
-      </w:r>
-      <w:r>
-        <w:rPr>
-          <w:sz w:val="22"/>
-          <w:szCs w:val="22"/>
-        </w:rPr>
-        <w:instrText xml:space="preserve"> MACROBUTTON MTPlaceRef \* MERGEFORMAT </w:instrText>
-      </w:r>
-      <w:r>
-        <w:rPr>
-          <w:sz w:val="22"/>
-          <w:szCs w:val="22"/>
-        </w:rPr>
-        <w:fldChar w:fldCharType="begin"/>
-      </w:r>
-      <w:r>
-        <w:rPr>
-          <w:sz w:val="22"/>
-          <w:szCs w:val="22"/>
-        </w:rPr>
-        <w:instrText xml:space="preserve"> SEQ MTEqn \h \* MERGEFORMAT </w:instrText>
-      </w:r>
-      <w:r>
-        <w:rPr>
-          <w:sz w:val="22"/>
-          <w:szCs w:val="22"/>
-        </w:rPr>
-        <w:fldChar w:fldCharType="end"/>
-      </w:r>
-      <w:r>
-        <w:rPr>
-          <w:sz w:val="22"/>
-          <w:szCs w:val="22"/>
-        </w:rPr>
-        <w:instrText>(</w:instrText>
-      </w:r>
-      <w:r>
-        <w:rPr>
-          <w:sz w:val="22"/>
-          <w:szCs w:val="22"/>
-        </w:rPr>
-        <w:fldChar w:fldCharType="begin"/>
-      </w:r>
-      <w:r>
-        <w:rPr>
-          <w:sz w:val="22"/>
-          <w:szCs w:val="22"/>
-        </w:rPr>
-        <w:instrText xml:space="preserve"> SEQ MTEqn \c \* Arabic \* MERGEFORMAT </w:instrText>
-      </w:r>
-      <w:r>
-        <w:rPr>
-          <w:sz w:val="22"/>
-          <w:szCs w:val="22"/>
-        </w:rPr>
-        <w:fldChar w:fldCharType="separate"/>
-      </w:r>
-      <w:r>
-        <w:rPr>
-          <w:noProof/>
-          <w:sz w:val="22"/>
-          <w:szCs w:val="22"/>
-        </w:rPr>
-        <w:instrText>25</w:instrText>
-      </w:r>
-      <w:r>
-        <w:rPr>
-          <w:sz w:val="22"/>
-          <w:szCs w:val="22"/>
-        </w:rPr>
-        <w:fldChar w:fldCharType="end"/>
-      </w:r>
-      <w:r>
-        <w:rPr>
-          <w:sz w:val="22"/>
-          <w:szCs w:val="22"/>
-        </w:rPr>
-        <w:instrText>)</w:instrText>
-      </w:r>
-      <w:r>
-        <w:rPr>
-          <w:sz w:val="22"/>
-          <w:szCs w:val="22"/>
-        </w:rPr>
-        <w:fldChar w:fldCharType="end"/>
-      </w:r>
-    </w:p>
-    <w:p>
-      <w:r>
-        <w:t>w</w:t>
-      </w:r>
-      <w:r>
-        <w:t>hich reduces to</w:t>
-      </w:r>
-    </w:p>
-    <w:p>
-      <w:pPr>
-        <w:pStyle w:val="MTDisplayEquation"/>
-        <w:spacing w:line="360" w:lineRule="auto"/>
-        <w:rPr>
-          <w:sz w:val="22"/>
-          <w:szCs w:val="22"/>
-        </w:rPr>
-      </w:pPr>
-      <w:r>
-        <w:rPr>
-          <w:sz w:val="22"/>
-          <w:szCs w:val="22"/>
-        </w:rPr>
-        <w:tab/>
-      </w:r>
-      <w:r>
-        <w:rPr>
-          <w:position w:val="-28"/>
-          <w:sz w:val="22"/>
-          <w:szCs w:val="22"/>
-        </w:rPr>
-        <w:object w:dxaOrig="4160" w:dyaOrig="639" w14:anchorId="0029D6E6">
-          <v:shape id="_x0000_i1054" type="#_x0000_t75" style="width:209.05pt;height:34.05pt" o:ole="">
-            <v:imagedata r:id="rId65" o:title=""/>
-          </v:shape>
-          <o:OLEObject Type="Embed" ProgID="Equation.DSMT4" ShapeID="_x0000_i1054" DrawAspect="Content" ObjectID="_1548137045" r:id="rId66"/>
+          <o:OLEObject Type="Embed" ProgID="Equation.DSMT4" ShapeID="_x0000_i1054" DrawAspect="Content" ObjectID="_1795262016" r:id="rId64"/>
         </w:object>
       </w:r>
       <w:r>
@@ -5240,7 +5476,23 @@
         <w:t xml:space="preserve"> previously </w:t>
       </w:r>
       <w:r>
-        <w:t xml:space="preserve">specified that the centre frequency is where the filter reaches its maximum or minimum value, and cut-off frequency is where the square magnitude is half way between its two extremes, but what about bandwidth? Well, the gain at bandwidth is defined similar to the gain at the cut-off frequency. That is, </w:t>
+        <w:t xml:space="preserve">specified that the centre frequency is where the filter reaches its maximum or minimum value, and cut-off frequency is where the square magnitude is </w:t>
+      </w:r>
+      <w:proofErr w:type="gramStart"/>
+      <w:r>
+        <w:t>half way</w:t>
+      </w:r>
+      <w:proofErr w:type="gramEnd"/>
+      <w:r>
+        <w:t xml:space="preserve"> between its two extremes, but what about bandwidth? Well, the gain at bandwidth is defined </w:t>
+      </w:r>
+      <w:proofErr w:type="gramStart"/>
+      <w:r>
+        <w:t>similar to</w:t>
+      </w:r>
+      <w:proofErr w:type="gramEnd"/>
+      <w:r>
+        <w:t xml:space="preserve"> the gain at the cut-off frequency. That is, </w:t>
       </w:r>
       <w:r>
         <w:rPr>
@@ -5308,10 +5560,10 @@
           <w:position w:val="-10"/>
         </w:rPr>
         <w:object w:dxaOrig="2820" w:dyaOrig="340" w14:anchorId="6025DD31">
-          <v:shape id="_x0000_i1055" type="#_x0000_t75" style="width:141.9pt;height:19.9pt" o:ole="">
-            <v:imagedata r:id="rId67" o:title=""/>
+          <v:shape id="_x0000_i1055" type="#_x0000_t75" style="width:141.7pt;height:19.7pt" o:ole="">
+            <v:imagedata r:id="rId65" o:title=""/>
           </v:shape>
-          <o:OLEObject Type="Embed" ProgID="Equation.DSMT4" ShapeID="_x0000_i1055" DrawAspect="Content" ObjectID="_1548137046" r:id="rId68"/>
+          <o:OLEObject Type="Embed" ProgID="Equation.DSMT4" ShapeID="_x0000_i1055" DrawAspect="Content" ObjectID="_1795262017" r:id="rId66"/>
         </w:object>
       </w:r>
       <w:r>
@@ -5377,6 +5629,7 @@
       </w:pPr>
       <w:bookmarkStart w:id="47" w:name="_Toc364259260"/>
       <w:r>
+        <w:lastRenderedPageBreak/>
         <w:t>Band pass</w:t>
       </w:r>
       <w:r>
@@ -5389,6 +5642,7 @@
       <w:r>
         <w:t xml:space="preserve">For a band pass filter, </w:t>
       </w:r>
+      <w:proofErr w:type="gramStart"/>
       <w:r>
         <w:rPr>
           <w:i/>
@@ -5405,6 +5659,7 @@
       <w:r>
         <w:t>(</w:t>
       </w:r>
+      <w:proofErr w:type="gramEnd"/>
       <w:r>
         <w:rPr>
           <w:rFonts w:ascii="Symbol" w:hAnsi="Symbol"/>
@@ -5646,7 +5901,15 @@
         <w:t>l</w:t>
       </w:r>
       <w:r>
-        <w:t>. So this filter is designed to only pass a range of frequencies around the cut-off frequency, and suppress all other content.</w:t>
+        <w:t xml:space="preserve">. </w:t>
+      </w:r>
+      <w:proofErr w:type="gramStart"/>
+      <w:r>
+        <w:t>So</w:t>
+      </w:r>
+      <w:proofErr w:type="gramEnd"/>
+      <w:r>
+        <w:t xml:space="preserve"> this filter is designed to only pass a range of frequencies around the cut-off frequency, and suppress all other content.</w:t>
       </w:r>
     </w:p>
     <w:p>
@@ -5817,8 +6080,13 @@
         </w:rPr>
         <w:t>2</w:t>
       </w:r>
-      <w:r>
-        <w:t>=(0</w:t>
+      <w:proofErr w:type="gramStart"/>
+      <w:r>
+        <w:t>=(</w:t>
+      </w:r>
+      <w:proofErr w:type="gramEnd"/>
+      <w:r>
+        <w:t>0</w:t>
       </w:r>
       <w:r>
         <w:rPr>
@@ -5846,8 +6114,13 @@
       </w:r>
     </w:p>
     <w:p>
-      <w:r>
-        <w:t xml:space="preserve">So we now shift the center frequency of the prototype filter to </w:t>
+      <w:proofErr w:type="gramStart"/>
+      <w:r>
+        <w:t>So</w:t>
+      </w:r>
+      <w:proofErr w:type="gramEnd"/>
+      <w:r>
+        <w:t xml:space="preserve"> we now shift the center frequency of the prototype filter to </w:t>
       </w:r>
       <w:r>
         <w:rPr>
@@ -5879,167 +6152,167 @@
           <w:sz w:val="22"/>
         </w:rPr>
         <w:object w:dxaOrig="3460" w:dyaOrig="639" w14:anchorId="27A37E04">
-          <v:shape id="_x0000_i1056" type="#_x0000_t75" style="width:170.8pt;height:34.05pt" o:ole="">
+          <v:shape id="_x0000_i1056" type="#_x0000_t75" style="width:170.6pt;height:33.95pt" o:ole="">
+            <v:imagedata r:id="rId67" o:title=""/>
+          </v:shape>
+          <o:OLEObject Type="Embed" ProgID="Equation.DSMT4" ShapeID="_x0000_i1056" DrawAspect="Content" ObjectID="_1795262018" r:id="rId68"/>
+        </w:object>
+      </w:r>
+      <w:r>
+        <w:rPr>
+          <w:sz w:val="22"/>
+        </w:rPr>
+        <w:tab/>
+      </w:r>
+      <w:r>
+        <w:rPr>
+          <w:sz w:val="22"/>
+        </w:rPr>
+        <w:fldChar w:fldCharType="begin"/>
+      </w:r>
+      <w:r>
+        <w:rPr>
+          <w:sz w:val="22"/>
+        </w:rPr>
+        <w:instrText xml:space="preserve"> MACROBUTTON MTPlaceRef \* MERGEFORMAT </w:instrText>
+      </w:r>
+      <w:r>
+        <w:rPr>
+          <w:sz w:val="22"/>
+        </w:rPr>
+        <w:fldChar w:fldCharType="begin"/>
+      </w:r>
+      <w:r>
+        <w:rPr>
+          <w:sz w:val="22"/>
+        </w:rPr>
+        <w:instrText xml:space="preserve"> SEQ MTEqn \h \* MERGEFORMAT </w:instrText>
+      </w:r>
+      <w:r>
+        <w:rPr>
+          <w:sz w:val="22"/>
+        </w:rPr>
+        <w:fldChar w:fldCharType="end"/>
+      </w:r>
+      <w:bookmarkStart w:id="48" w:name="ZEqnNum860319"/>
+      <w:r>
+        <w:rPr>
+          <w:sz w:val="22"/>
+        </w:rPr>
+        <w:instrText>(</w:instrText>
+      </w:r>
+      <w:r>
+        <w:rPr>
+          <w:sz w:val="22"/>
+        </w:rPr>
+        <w:fldChar w:fldCharType="begin"/>
+      </w:r>
+      <w:r>
+        <w:rPr>
+          <w:sz w:val="22"/>
+        </w:rPr>
+        <w:instrText xml:space="preserve"> SEQ MTEqn \c \* Arabic \* MERGEFORMAT </w:instrText>
+      </w:r>
+      <w:r>
+        <w:rPr>
+          <w:sz w:val="22"/>
+        </w:rPr>
+        <w:fldChar w:fldCharType="separate"/>
+      </w:r>
+      <w:r>
+        <w:rPr>
+          <w:noProof/>
+          <w:sz w:val="22"/>
+        </w:rPr>
+        <w:instrText>28</w:instrText>
+      </w:r>
+      <w:r>
+        <w:rPr>
+          <w:sz w:val="22"/>
+        </w:rPr>
+        <w:fldChar w:fldCharType="end"/>
+      </w:r>
+      <w:r>
+        <w:rPr>
+          <w:sz w:val="22"/>
+        </w:rPr>
+        <w:instrText>)</w:instrText>
+      </w:r>
+      <w:bookmarkEnd w:id="48"/>
+      <w:r>
+        <w:rPr>
+          <w:sz w:val="22"/>
+        </w:rPr>
+        <w:fldChar w:fldCharType="end"/>
+      </w:r>
+    </w:p>
+    <w:p>
+      <w:r>
+        <w:t xml:space="preserve">Then transform to a </w:t>
+      </w:r>
+      <w:r>
+        <w:t>band pass</w:t>
+      </w:r>
+      <w:r>
+        <w:t xml:space="preserve"> filter with bandwidth </w:t>
+      </w:r>
+      <w:r>
+        <w:rPr>
+          <w:i/>
+        </w:rPr>
+        <w:t>B</w:t>
+      </w:r>
+      <w:r>
+        <w:t xml:space="preserve"> and center frequency </w:t>
+      </w:r>
+      <w:r>
+        <w:rPr>
+          <w:rFonts w:ascii="Symbol" w:hAnsi="Symbol"/>
+          <w:i/>
+        </w:rPr>
+        <w:t></w:t>
+      </w:r>
+      <w:r>
+        <w:rPr>
+          <w:i/>
+          <w:vertAlign w:val="subscript"/>
+        </w:rPr>
+        <w:t>c</w:t>
+      </w:r>
+      <w:r>
+        <w:rPr>
+          <w:i/>
+        </w:rPr>
+        <w:t xml:space="preserve">, </w:t>
+      </w:r>
+      <w:r>
+        <w:t>which gives</w:t>
+      </w:r>
+    </w:p>
+    <w:p>
+      <w:pPr>
+        <w:pStyle w:val="MTDisplayEquation"/>
+        <w:spacing w:line="360" w:lineRule="auto"/>
+        <w:rPr>
+          <w:sz w:val="22"/>
+        </w:rPr>
+      </w:pPr>
+      <w:r>
+        <w:rPr>
+          <w:sz w:val="22"/>
+        </w:rPr>
+        <w:tab/>
+      </w:r>
+      <w:r>
+        <w:rPr>
+          <w:position w:val="-28"/>
+          <w:sz w:val="22"/>
+        </w:rPr>
+        <w:object w:dxaOrig="4700" w:dyaOrig="660" w14:anchorId="46261FD1">
+          <v:shape id="_x0000_i1057" type="#_x0000_t75" style="width:238.95pt;height:33.95pt" o:ole="">
             <v:imagedata r:id="rId69" o:title=""/>
           </v:shape>
-          <o:OLEObject Type="Embed" ProgID="Equation.DSMT4" ShapeID="_x0000_i1056" DrawAspect="Content" ObjectID="_1548137047" r:id="rId70"/>
-        </w:object>
-      </w:r>
-      <w:r>
-        <w:rPr>
-          <w:sz w:val="22"/>
-        </w:rPr>
-        <w:tab/>
-      </w:r>
-      <w:r>
-        <w:rPr>
-          <w:sz w:val="22"/>
-        </w:rPr>
-        <w:fldChar w:fldCharType="begin"/>
-      </w:r>
-      <w:r>
-        <w:rPr>
-          <w:sz w:val="22"/>
-        </w:rPr>
-        <w:instrText xml:space="preserve"> MACROBUTTON MTPlaceRef \* MERGEFORMAT </w:instrText>
-      </w:r>
-      <w:r>
-        <w:rPr>
-          <w:sz w:val="22"/>
-        </w:rPr>
-        <w:fldChar w:fldCharType="begin"/>
-      </w:r>
-      <w:r>
-        <w:rPr>
-          <w:sz w:val="22"/>
-        </w:rPr>
-        <w:instrText xml:space="preserve"> SEQ MTEqn \h \* MERGEFORMAT </w:instrText>
-      </w:r>
-      <w:r>
-        <w:rPr>
-          <w:sz w:val="22"/>
-        </w:rPr>
-        <w:fldChar w:fldCharType="end"/>
-      </w:r>
-      <w:bookmarkStart w:id="48" w:name="ZEqnNum860319"/>
-      <w:r>
-        <w:rPr>
-          <w:sz w:val="22"/>
-        </w:rPr>
-        <w:instrText>(</w:instrText>
-      </w:r>
-      <w:r>
-        <w:rPr>
-          <w:sz w:val="22"/>
-        </w:rPr>
-        <w:fldChar w:fldCharType="begin"/>
-      </w:r>
-      <w:r>
-        <w:rPr>
-          <w:sz w:val="22"/>
-        </w:rPr>
-        <w:instrText xml:space="preserve"> SEQ MTEqn \c \* Arabic \* MERGEFORMAT </w:instrText>
-      </w:r>
-      <w:r>
-        <w:rPr>
-          <w:sz w:val="22"/>
-        </w:rPr>
-        <w:fldChar w:fldCharType="separate"/>
-      </w:r>
-      <w:r>
-        <w:rPr>
-          <w:noProof/>
-          <w:sz w:val="22"/>
-        </w:rPr>
-        <w:instrText>28</w:instrText>
-      </w:r>
-      <w:r>
-        <w:rPr>
-          <w:sz w:val="22"/>
-        </w:rPr>
-        <w:fldChar w:fldCharType="end"/>
-      </w:r>
-      <w:r>
-        <w:rPr>
-          <w:sz w:val="22"/>
-        </w:rPr>
-        <w:instrText>)</w:instrText>
-      </w:r>
-      <w:bookmarkEnd w:id="48"/>
-      <w:r>
-        <w:rPr>
-          <w:sz w:val="22"/>
-        </w:rPr>
-        <w:fldChar w:fldCharType="end"/>
-      </w:r>
-    </w:p>
-    <w:p>
-      <w:r>
-        <w:t xml:space="preserve">Then transform to a </w:t>
-      </w:r>
-      <w:r>
-        <w:t>band pass</w:t>
-      </w:r>
-      <w:r>
-        <w:t xml:space="preserve"> filter with bandwidth </w:t>
-      </w:r>
-      <w:r>
-        <w:rPr>
-          <w:i/>
-        </w:rPr>
-        <w:t>B</w:t>
-      </w:r>
-      <w:r>
-        <w:t xml:space="preserve"> and center frequency </w:t>
-      </w:r>
-      <w:r>
-        <w:rPr>
-          <w:rFonts w:ascii="Symbol" w:hAnsi="Symbol"/>
-          <w:i/>
-        </w:rPr>
-        <w:t></w:t>
-      </w:r>
-      <w:r>
-        <w:rPr>
-          <w:i/>
-          <w:vertAlign w:val="subscript"/>
-        </w:rPr>
-        <w:t>c</w:t>
-      </w:r>
-      <w:r>
-        <w:rPr>
-          <w:i/>
-        </w:rPr>
-        <w:t xml:space="preserve">, </w:t>
-      </w:r>
-      <w:r>
-        <w:t>which gives</w:t>
-      </w:r>
-    </w:p>
-    <w:p>
-      <w:pPr>
-        <w:pStyle w:val="MTDisplayEquation"/>
-        <w:spacing w:line="360" w:lineRule="auto"/>
-        <w:rPr>
-          <w:sz w:val="22"/>
-        </w:rPr>
-      </w:pPr>
-      <w:r>
-        <w:rPr>
-          <w:sz w:val="22"/>
-        </w:rPr>
-        <w:tab/>
-      </w:r>
-      <w:r>
-        <w:rPr>
-          <w:position w:val="-28"/>
-          <w:sz w:val="22"/>
-        </w:rPr>
-        <w:object w:dxaOrig="4700" w:dyaOrig="660" w14:anchorId="46261FD1">
-          <v:shape id="_x0000_i1057" type="#_x0000_t75" style="width:238.9pt;height:34.05pt" o:ole="">
-            <v:imagedata r:id="rId71" o:title=""/>
-          </v:shape>
-          <o:OLEObject Type="Embed" ProgID="Equation.DSMT4" ShapeID="_x0000_i1057" DrawAspect="Content" ObjectID="_1548137048" r:id="rId72"/>
+          <o:OLEObject Type="Embed" ProgID="Equation.DSMT4" ShapeID="_x0000_i1057" DrawAspect="Content" ObjectID="_1795262019" r:id="rId70"/>
         </w:object>
       </w:r>
       <w:r>
@@ -6173,6 +6446,7 @@
       <w:r>
         <w:t xml:space="preserve"> filter, </w:t>
       </w:r>
+      <w:proofErr w:type="gramStart"/>
       <w:r>
         <w:rPr>
           <w:i/>
@@ -6189,6 +6463,7 @@
       <w:r>
         <w:t>(</w:t>
       </w:r>
+      <w:proofErr w:type="gramEnd"/>
       <w:r>
         <w:rPr>
           <w:rFonts w:ascii="Symbol" w:hAnsi="Symbol"/>
@@ -6799,144 +7074,145 @@
           <w:sz w:val="22"/>
         </w:rPr>
         <w:object w:dxaOrig="4000" w:dyaOrig="639" w14:anchorId="3F9F6FE4">
-          <v:shape id="_x0000_i1058" type="#_x0000_t75" style="width:200.05pt;height:31.95pt" o:ole="">
+          <v:shape id="_x0000_i1058" type="#_x0000_t75" style="width:199.95pt;height:32.1pt" o:ole="">
+            <v:imagedata r:id="rId71" o:title=""/>
+          </v:shape>
+          <o:OLEObject Type="Embed" ProgID="Equation.DSMT4" ShapeID="_x0000_i1058" DrawAspect="Content" ObjectID="_1795262020" r:id="rId72"/>
+        </w:object>
+      </w:r>
+      <w:r>
+        <w:rPr>
+          <w:sz w:val="22"/>
+        </w:rPr>
+        <w:tab/>
+      </w:r>
+      <w:r>
+        <w:rPr>
+          <w:sz w:val="22"/>
+        </w:rPr>
+        <w:fldChar w:fldCharType="begin"/>
+      </w:r>
+      <w:r>
+        <w:rPr>
+          <w:sz w:val="22"/>
+        </w:rPr>
+        <w:instrText xml:space="preserve"> MACROBUTTON MTPlaceRef \* MERGEFORMAT </w:instrText>
+      </w:r>
+      <w:r>
+        <w:rPr>
+          <w:sz w:val="22"/>
+        </w:rPr>
+        <w:fldChar w:fldCharType="begin"/>
+      </w:r>
+      <w:r>
+        <w:rPr>
+          <w:sz w:val="22"/>
+        </w:rPr>
+        <w:instrText xml:space="preserve"> SEQ MTEqn \h \* MERGEFORMAT </w:instrText>
+      </w:r>
+      <w:r>
+        <w:rPr>
+          <w:sz w:val="22"/>
+        </w:rPr>
+        <w:fldChar w:fldCharType="end"/>
+      </w:r>
+      <w:r>
+        <w:rPr>
+          <w:sz w:val="22"/>
+        </w:rPr>
+        <w:instrText>(</w:instrText>
+      </w:r>
+      <w:r>
+        <w:rPr>
+          <w:sz w:val="22"/>
+        </w:rPr>
+        <w:fldChar w:fldCharType="begin"/>
+      </w:r>
+      <w:r>
+        <w:rPr>
+          <w:sz w:val="22"/>
+        </w:rPr>
+        <w:instrText xml:space="preserve"> SEQ MTEqn \c \* Arabic \* MERGEFORMAT </w:instrText>
+      </w:r>
+      <w:r>
+        <w:rPr>
+          <w:sz w:val="22"/>
+        </w:rPr>
+        <w:fldChar w:fldCharType="separate"/>
+      </w:r>
+      <w:r>
+        <w:rPr>
+          <w:noProof/>
+          <w:sz w:val="22"/>
+        </w:rPr>
+        <w:instrText>30</w:instrText>
+      </w:r>
+      <w:r>
+        <w:rPr>
+          <w:sz w:val="22"/>
+        </w:rPr>
+        <w:fldChar w:fldCharType="end"/>
+      </w:r>
+      <w:r>
+        <w:rPr>
+          <w:sz w:val="22"/>
+        </w:rPr>
+        <w:instrText>)</w:instrText>
+      </w:r>
+      <w:r>
+        <w:rPr>
+          <w:sz w:val="22"/>
+        </w:rPr>
+        <w:fldChar w:fldCharType="end"/>
+      </w:r>
+    </w:p>
+    <w:p>
+      <w:pPr>
+        <w:rPr>
+          <w:i/>
+        </w:rPr>
+      </w:pPr>
+      <w:r>
+        <w:t xml:space="preserve">Then transform to a </w:t>
+      </w:r>
+      <w:r>
+        <w:t>band pass</w:t>
+      </w:r>
+      <w:r>
+        <w:t xml:space="preserve"> filter with bandwidth </w:t>
+      </w:r>
+      <w:r>
+        <w:rPr>
+          <w:i/>
+        </w:rPr>
+        <w:t>B.</w:t>
+      </w:r>
+    </w:p>
+    <w:p>
+      <w:pPr>
+        <w:pStyle w:val="MTDisplayEquation"/>
+        <w:spacing w:line="360" w:lineRule="auto"/>
+        <w:rPr>
+          <w:sz w:val="22"/>
+        </w:rPr>
+      </w:pPr>
+      <w:r>
+        <w:rPr>
+          <w:sz w:val="22"/>
+        </w:rPr>
+        <w:lastRenderedPageBreak/>
+        <w:tab/>
+      </w:r>
+      <w:r>
+        <w:rPr>
+          <w:position w:val="-28"/>
+          <w:sz w:val="22"/>
+        </w:rPr>
+        <w:object w:dxaOrig="5120" w:dyaOrig="660" w14:anchorId="629444EF">
+          <v:shape id="_x0000_i1059" type="#_x0000_t75" style="width:255.9pt;height:32.1pt" o:ole="">
             <v:imagedata r:id="rId73" o:title=""/>
           </v:shape>
-          <o:OLEObject Type="Embed" ProgID="Equation.DSMT4" ShapeID="_x0000_i1058" DrawAspect="Content" ObjectID="_1548137049" r:id="rId74"/>
-        </w:object>
-      </w:r>
-      <w:r>
-        <w:rPr>
-          <w:sz w:val="22"/>
-        </w:rPr>
-        <w:tab/>
-      </w:r>
-      <w:r>
-        <w:rPr>
-          <w:sz w:val="22"/>
-        </w:rPr>
-        <w:fldChar w:fldCharType="begin"/>
-      </w:r>
-      <w:r>
-        <w:rPr>
-          <w:sz w:val="22"/>
-        </w:rPr>
-        <w:instrText xml:space="preserve"> MACROBUTTON MTPlaceRef \* MERGEFORMAT </w:instrText>
-      </w:r>
-      <w:r>
-        <w:rPr>
-          <w:sz w:val="22"/>
-        </w:rPr>
-        <w:fldChar w:fldCharType="begin"/>
-      </w:r>
-      <w:r>
-        <w:rPr>
-          <w:sz w:val="22"/>
-        </w:rPr>
-        <w:instrText xml:space="preserve"> SEQ MTEqn \h \* MERGEFORMAT </w:instrText>
-      </w:r>
-      <w:r>
-        <w:rPr>
-          <w:sz w:val="22"/>
-        </w:rPr>
-        <w:fldChar w:fldCharType="end"/>
-      </w:r>
-      <w:r>
-        <w:rPr>
-          <w:sz w:val="22"/>
-        </w:rPr>
-        <w:instrText>(</w:instrText>
-      </w:r>
-      <w:r>
-        <w:rPr>
-          <w:sz w:val="22"/>
-        </w:rPr>
-        <w:fldChar w:fldCharType="begin"/>
-      </w:r>
-      <w:r>
-        <w:rPr>
-          <w:sz w:val="22"/>
-        </w:rPr>
-        <w:instrText xml:space="preserve"> SEQ MTEqn \c \* Arabic \* MERGEFORMAT </w:instrText>
-      </w:r>
-      <w:r>
-        <w:rPr>
-          <w:sz w:val="22"/>
-        </w:rPr>
-        <w:fldChar w:fldCharType="separate"/>
-      </w:r>
-      <w:r>
-        <w:rPr>
-          <w:noProof/>
-          <w:sz w:val="22"/>
-        </w:rPr>
-        <w:instrText>30</w:instrText>
-      </w:r>
-      <w:r>
-        <w:rPr>
-          <w:sz w:val="22"/>
-        </w:rPr>
-        <w:fldChar w:fldCharType="end"/>
-      </w:r>
-      <w:r>
-        <w:rPr>
-          <w:sz w:val="22"/>
-        </w:rPr>
-        <w:instrText>)</w:instrText>
-      </w:r>
-      <w:r>
-        <w:rPr>
-          <w:sz w:val="22"/>
-        </w:rPr>
-        <w:fldChar w:fldCharType="end"/>
-      </w:r>
-    </w:p>
-    <w:p>
-      <w:pPr>
-        <w:rPr>
-          <w:i/>
-        </w:rPr>
-      </w:pPr>
-      <w:r>
-        <w:t xml:space="preserve">Then transform to a </w:t>
-      </w:r>
-      <w:r>
-        <w:t>band pass</w:t>
-      </w:r>
-      <w:r>
-        <w:t xml:space="preserve"> filter with bandwidth </w:t>
-      </w:r>
-      <w:r>
-        <w:rPr>
-          <w:i/>
-        </w:rPr>
-        <w:t>B.</w:t>
-      </w:r>
-    </w:p>
-    <w:p>
-      <w:pPr>
-        <w:pStyle w:val="MTDisplayEquation"/>
-        <w:spacing w:line="360" w:lineRule="auto"/>
-        <w:rPr>
-          <w:sz w:val="22"/>
-        </w:rPr>
-      </w:pPr>
-      <w:r>
-        <w:rPr>
-          <w:sz w:val="22"/>
-        </w:rPr>
-        <w:tab/>
-      </w:r>
-      <w:r>
-        <w:rPr>
-          <w:position w:val="-28"/>
-          <w:sz w:val="22"/>
-        </w:rPr>
-        <w:object w:dxaOrig="5120" w:dyaOrig="660" w14:anchorId="629444EF">
-          <v:shape id="_x0000_i1059" type="#_x0000_t75" style="width:256.05pt;height:31.95pt" o:ole="">
-            <v:imagedata r:id="rId75" o:title=""/>
-          </v:shape>
-          <o:OLEObject Type="Embed" ProgID="Equation.DSMT4" ShapeID="_x0000_i1059" DrawAspect="Content" ObjectID="_1548137050" r:id="rId76"/>
+          <o:OLEObject Type="Embed" ProgID="Equation.DSMT4" ShapeID="_x0000_i1059" DrawAspect="Content" ObjectID="_1795262021" r:id="rId74"/>
         </w:object>
       </w:r>
       <w:r>
@@ -7189,10 +7465,10 @@
                 <w:position w:val="-26"/>
               </w:rPr>
               <w:object w:dxaOrig="2799" w:dyaOrig="639" w14:anchorId="6D256D1F">
-                <v:shape id="_x0000_i1075" type="#_x0000_t75" style="width:138.9pt;height:28.9pt" o:ole="">
-                  <v:imagedata r:id="rId77" o:title=""/>
+                <v:shape id="_x0000_i1060" type="#_x0000_t75" style="width:138.95pt;height:28.9pt" o:ole="">
+                  <v:imagedata r:id="rId75" o:title=""/>
                 </v:shape>
-                <o:OLEObject Type="Embed" ProgID="Equation.DSMT4" ShapeID="_x0000_i1075" DrawAspect="Content" ObjectID="_1548137051" r:id="rId78"/>
+                <o:OLEObject Type="Embed" ProgID="Equation.DSMT4" ShapeID="_x0000_i1060" DrawAspect="Content" ObjectID="_1795262022" r:id="rId76"/>
               </w:object>
             </w:r>
           </w:p>
@@ -7235,10 +7511,10 @@
                 <w:position w:val="-28"/>
               </w:rPr>
               <w:object w:dxaOrig="2720" w:dyaOrig="639" w14:anchorId="4FD83878">
-                <v:shape id="_x0000_i1076" type="#_x0000_t75" style="width:138.9pt;height:33.15pt" o:ole="">
-                  <v:imagedata r:id="rId79" o:title=""/>
+                <v:shape id="_x0000_i1061" type="#_x0000_t75" style="width:138.95pt;height:33pt" o:ole="">
+                  <v:imagedata r:id="rId77" o:title=""/>
                 </v:shape>
-                <o:OLEObject Type="Embed" ProgID="Equation.DSMT4" ShapeID="_x0000_i1076" DrawAspect="Content" ObjectID="_1548137052" r:id="rId80"/>
+                <o:OLEObject Type="Embed" ProgID="Equation.DSMT4" ShapeID="_x0000_i1061" DrawAspect="Content" ObjectID="_1795262023" r:id="rId78"/>
               </w:object>
             </w:r>
           </w:p>
@@ -7281,10 +7557,10 @@
                 <w:position w:val="-6"/>
               </w:rPr>
               <w:object w:dxaOrig="720" w:dyaOrig="220" w14:anchorId="34FB3753">
-                <v:shape id="_x0000_i1077" type="#_x0000_t75" style="width:37.05pt;height:11.15pt" o:ole="">
-                  <v:imagedata r:id="rId81" o:title=""/>
+                <v:shape id="_x0000_i1062" type="#_x0000_t75" style="width:37.15pt;height:11pt" o:ole="">
+                  <v:imagedata r:id="rId79" o:title=""/>
                 </v:shape>
-                <o:OLEObject Type="Embed" ProgID="Equation.DSMT4" ShapeID="_x0000_i1077" DrawAspect="Content" ObjectID="_1548137053" r:id="rId82"/>
+                <o:OLEObject Type="Embed" ProgID="Equation.DSMT4" ShapeID="_x0000_i1062" DrawAspect="Content" ObjectID="_1795262024" r:id="rId80"/>
               </w:object>
             </w:r>
           </w:p>
@@ -7327,10 +7603,10 @@
                 <w:position w:val="-22"/>
               </w:rPr>
               <w:object w:dxaOrig="1980" w:dyaOrig="580" w14:anchorId="24863BED">
-                <v:shape id="_x0000_i1078" type="#_x0000_t75" style="width:97.9pt;height:28pt" o:ole="">
-                  <v:imagedata r:id="rId83" o:title=""/>
+                <v:shape id="_x0000_i1063" type="#_x0000_t75" style="width:98.15pt;height:27.95pt" o:ole="">
+                  <v:imagedata r:id="rId81" o:title=""/>
                 </v:shape>
-                <o:OLEObject Type="Embed" ProgID="Equation.DSMT4" ShapeID="_x0000_i1078" DrawAspect="Content" ObjectID="_1548137054" r:id="rId84"/>
+                <o:OLEObject Type="Embed" ProgID="Equation.DSMT4" ShapeID="_x0000_i1063" DrawAspect="Content" ObjectID="_1795262025" r:id="rId82"/>
               </w:object>
             </w:r>
           </w:p>
@@ -7373,10 +7649,10 @@
                 <w:position w:val="-28"/>
               </w:rPr>
               <w:object w:dxaOrig="1579" w:dyaOrig="639" w14:anchorId="4CB5C598">
-                <v:shape id="_x0000_i1079" type="#_x0000_t75" style="width:81.05pt;height:33.15pt" o:ole="">
-                  <v:imagedata r:id="rId85" o:title=""/>
+                <v:shape id="_x0000_i1064" type="#_x0000_t75" style="width:81.15pt;height:33pt" o:ole="">
+                  <v:imagedata r:id="rId83" o:title=""/>
                 </v:shape>
-                <o:OLEObject Type="Embed" ProgID="Equation.DSMT4" ShapeID="_x0000_i1079" DrawAspect="Content" ObjectID="_1548137055" r:id="rId86"/>
+                <o:OLEObject Type="Embed" ProgID="Equation.DSMT4" ShapeID="_x0000_i1064" DrawAspect="Content" ObjectID="_1795262026" r:id="rId84"/>
               </w:object>
             </w:r>
           </w:p>
@@ -7485,10 +7761,10 @@
                 <w:position w:val="-22"/>
               </w:rPr>
               <w:object w:dxaOrig="480" w:dyaOrig="580" w14:anchorId="746A3188">
-                <v:shape id="_x0000_i1065" type="#_x0000_t75" style="width:24.1pt;height:28pt" o:ole="">
-                  <v:imagedata r:id="rId87" o:title=""/>
+                <v:shape id="_x0000_i1065" type="#_x0000_t75" style="width:24.3pt;height:27.95pt" o:ole="">
+                  <v:imagedata r:id="rId85" o:title=""/>
                 </v:shape>
-                <o:OLEObject Type="Embed" ProgID="Equation.DSMT4" ShapeID="_x0000_i1065" DrawAspect="Content" ObjectID="_1548137056" r:id="rId88"/>
+                <o:OLEObject Type="Embed" ProgID="Equation.DSMT4" ShapeID="_x0000_i1065" DrawAspect="Content" ObjectID="_1795262027" r:id="rId86"/>
               </w:object>
             </w:r>
           </w:p>
@@ -7555,10 +7831,10 @@
                 <w:position w:val="-28"/>
               </w:rPr>
               <w:object w:dxaOrig="2980" w:dyaOrig="639" w14:anchorId="28FB1C07">
-                <v:shape id="_x0000_i1066" type="#_x0000_t75" style="width:150.05pt;height:31.05pt" o:ole="">
-                  <v:imagedata r:id="rId89" o:title=""/>
+                <v:shape id="_x0000_i1066" type="#_x0000_t75" style="width:149.95pt;height:31.2pt" o:ole="">
+                  <v:imagedata r:id="rId87" o:title=""/>
                 </v:shape>
-                <o:OLEObject Type="Embed" ProgID="Equation.DSMT4" ShapeID="_x0000_i1066" DrawAspect="Content" ObjectID="_1548137057" r:id="rId90"/>
+                <o:OLEObject Type="Embed" ProgID="Equation.DSMT4" ShapeID="_x0000_i1066" DrawAspect="Content" ObjectID="_1795262028" r:id="rId88"/>
               </w:object>
             </w:r>
           </w:p>
@@ -7640,10 +7916,10 @@
                 <w:position w:val="-28"/>
               </w:rPr>
               <w:object w:dxaOrig="3360" w:dyaOrig="639" w14:anchorId="446F087E">
-                <v:shape id="_x0000_i1067" type="#_x0000_t75" style="width:168.1pt;height:31.05pt" o:ole="">
-                  <v:imagedata r:id="rId91" o:title=""/>
+                <v:shape id="_x0000_i1067" type="#_x0000_t75" style="width:168.3pt;height:31.2pt" o:ole="">
+                  <v:imagedata r:id="rId89" o:title=""/>
                 </v:shape>
-                <o:OLEObject Type="Embed" ProgID="Equation.DSMT4" ShapeID="_x0000_i1067" DrawAspect="Content" ObjectID="_1548137058" r:id="rId92"/>
+                <o:OLEObject Type="Embed" ProgID="Equation.DSMT4" ShapeID="_x0000_i1067" DrawAspect="Content" ObjectID="_1795262029" r:id="rId90"/>
               </w:object>
             </w:r>
           </w:p>
@@ -7734,10 +8010,10 @@
                 <w:position w:val="-28"/>
               </w:rPr>
               <w:object w:dxaOrig="3940" w:dyaOrig="660" w14:anchorId="72A59C57">
-                <v:shape id="_x0000_i1068" type="#_x0000_t75" style="width:194.9pt;height:31.95pt" o:ole="">
-                  <v:imagedata r:id="rId93" o:title=""/>
+                <v:shape id="_x0000_i1068" type="#_x0000_t75" style="width:194.9pt;height:32.1pt" o:ole="">
+                  <v:imagedata r:id="rId91" o:title=""/>
                 </v:shape>
-                <o:OLEObject Type="Embed" ProgID="Equation.DSMT4" ShapeID="_x0000_i1068" DrawAspect="Content" ObjectID="_1548137059" r:id="rId94"/>
+                <o:OLEObject Type="Embed" ProgID="Equation.DSMT4" ShapeID="_x0000_i1068" DrawAspect="Content" ObjectID="_1795262030" r:id="rId92"/>
               </w:object>
             </w:r>
           </w:p>
@@ -7792,12 +8068,7 @@
               <w:spacing w:line="240" w:lineRule="auto"/>
             </w:pPr>
             <w:r>
-              <w:t xml:space="preserve">Peaking </w:t>
-            </w:r>
-            <w:bookmarkStart w:id="52" w:name="_GoBack"/>
-            <w:bookmarkEnd w:id="52"/>
-            <w:r>
-              <w:t>or notch filter</w:t>
+              <w:t>Peaking or notch filter</w:t>
             </w:r>
             <w:r>
               <w:t xml:space="preserve"> </w:t>
@@ -7821,10 +8092,10 @@
                 <w:position w:val="-28"/>
               </w:rPr>
               <w:object w:dxaOrig="4280" w:dyaOrig="660" w14:anchorId="566BBC40">
-                <v:shape id="_x0000_i1069" type="#_x0000_t75" style="width:213.9pt;height:31.95pt" o:ole="">
-                  <v:imagedata r:id="rId95" o:title=""/>
+                <v:shape id="_x0000_i1069" type="#_x0000_t75" style="width:214.15pt;height:32.1pt" o:ole="">
+                  <v:imagedata r:id="rId93" o:title=""/>
                 </v:shape>
-                <o:OLEObject Type="Embed" ProgID="Equation.DSMT4" ShapeID="_x0000_i1069" DrawAspect="Content" ObjectID="_1548137060" r:id="rId96"/>
+                <o:OLEObject Type="Embed" ProgID="Equation.DSMT4" ShapeID="_x0000_i1069" DrawAspect="Content" ObjectID="_1795262031" r:id="rId94"/>
               </w:object>
             </w:r>
           </w:p>
@@ -7911,17 +8182,18 @@
       </w:pPr>
     </w:p>
     <w:p>
-      <w:bookmarkStart w:id="53" w:name="_Ref352606531"/>
-      <w:bookmarkStart w:id="54" w:name="_Ref355714173"/>
-      <w:bookmarkStart w:id="55" w:name="_Ref355706960"/>
-      <w:bookmarkStart w:id="56" w:name="_Ref355708134"/>
-      <w:bookmarkStart w:id="57" w:name="_Ref355708993"/>
-      <w:bookmarkStart w:id="58" w:name="_Ref355710590"/>
+      <w:bookmarkStart w:id="52" w:name="_Ref352606531"/>
+      <w:bookmarkStart w:id="53" w:name="_Ref355714173"/>
+      <w:bookmarkStart w:id="54" w:name="_Ref355706960"/>
+      <w:bookmarkStart w:id="55" w:name="_Ref355708134"/>
+      <w:bookmarkStart w:id="56" w:name="_Ref355708993"/>
+      <w:bookmarkStart w:id="57" w:name="_Ref355710590"/>
       <w:r>
         <w:rPr>
           <w:noProof/>
           <w:lang w:val="en-GB" w:eastAsia="en-GB"/>
         </w:rPr>
+        <w:lastRenderedPageBreak/>
         <w:drawing>
           <wp:inline distT="0" distB="0" distL="0" distR="0" wp14:anchorId="779476D6" wp14:editId="159FDAAB">
             <wp:extent cx="5328920" cy="4004310"/>
@@ -7940,7 +8212,7 @@
                     </pic:cNvPicPr>
                   </pic:nvPicPr>
                   <pic:blipFill>
-                    <a:blip r:embed="rId97" cstate="print"/>
+                    <a:blip r:embed="rId95" cstate="print"/>
                     <a:srcRect/>
                     <a:stretch>
                       <a:fillRect/>
@@ -7991,7 +8263,7 @@
                     </pic:cNvPicPr>
                   </pic:nvPicPr>
                   <pic:blipFill>
-                    <a:blip r:embed="rId98" cstate="print"/>
+                    <a:blip r:embed="rId96" cstate="print"/>
                     <a:srcRect/>
                     <a:stretch>
                       <a:fillRect/>
@@ -8024,7 +8296,7 @@
       <w:pPr>
         <w:pStyle w:val="Caption"/>
       </w:pPr>
-      <w:bookmarkStart w:id="59" w:name="_Ref330826167"/>
+      <w:bookmarkStart w:id="58" w:name="_Ref330826167"/>
       <w:r>
         <w:t>Figure.</w:t>
       </w:r>
@@ -8046,7 +8318,7 @@
       <w:r>
         <w:fldChar w:fldCharType="end"/>
       </w:r>
-      <w:bookmarkEnd w:id="59"/>
+      <w:bookmarkEnd w:id="58"/>
       <w:r>
         <w:t>. Pole zero plot (top) and square magnitude response for a fourth order prototype low pass filter.</w:t>
       </w:r>
@@ -8057,6 +8329,7 @@
           <w:noProof/>
           <w:lang w:val="en-GB" w:eastAsia="en-GB"/>
         </w:rPr>
+        <w:lastRenderedPageBreak/>
         <w:drawing>
           <wp:inline distT="0" distB="0" distL="0" distR="0" wp14:anchorId="17D56BA2" wp14:editId="718EF4AC">
             <wp:extent cx="4584700" cy="4893310"/>
@@ -8075,7 +8348,7 @@
                     </pic:cNvPicPr>
                   </pic:nvPicPr>
                   <pic:blipFill>
-                    <a:blip r:embed="rId99" cstate="print"/>
+                    <a:blip r:embed="rId97" cstate="print"/>
                     <a:srcRect/>
                     <a:stretch>
                       <a:fillRect/>
@@ -8108,7 +8381,7 @@
       <w:pPr>
         <w:pStyle w:val="Caption"/>
       </w:pPr>
-      <w:bookmarkStart w:id="60" w:name="_Ref363797973"/>
+      <w:bookmarkStart w:id="59" w:name="_Ref363797973"/>
       <w:r>
         <w:t xml:space="preserve">Figure </w:t>
       </w:r>
@@ -8130,8 +8403,8 @@
       <w:r>
         <w:fldChar w:fldCharType="end"/>
       </w:r>
-      <w:bookmarkEnd w:id="53"/>
-      <w:bookmarkEnd w:id="60"/>
+      <w:bookmarkEnd w:id="52"/>
+      <w:bookmarkEnd w:id="59"/>
       <w:r>
         <w:t>. Shifting the centre frequency of a low pass filter.</w:t>
       </w:r>
@@ -9015,7 +9288,7 @@
                           </pic:cNvPicPr>
                         </pic:nvPicPr>
                         <pic:blipFill>
-                          <a:blip r:embed="rId100"/>
+                          <a:blip r:embed="rId98"/>
                           <a:srcRect l="12200" t="30200" r="9501" b="10401"/>
                           <a:stretch>
                             <a:fillRect/>
@@ -9279,7 +9552,7 @@
                           </pic:cNvPicPr>
                         </pic:nvPicPr>
                         <pic:blipFill>
-                          <a:blip r:embed="rId100"/>
+                          <a:blip r:embed="rId98"/>
                           <a:srcRect l="12200" t="30200" r="9501" b="10401"/>
                           <a:stretch>
                             <a:fillRect/>
@@ -9888,7 +10161,7 @@
       <w:pPr>
         <w:pStyle w:val="Caption"/>
       </w:pPr>
-      <w:bookmarkStart w:id="61" w:name="_Ref363798129"/>
+      <w:bookmarkStart w:id="60" w:name="_Ref363798129"/>
       <w:r>
         <w:t xml:space="preserve">Figure </w:t>
       </w:r>
@@ -9910,7 +10183,7 @@
       <w:r>
         <w:fldChar w:fldCharType="end"/>
       </w:r>
-      <w:bookmarkEnd w:id="61"/>
+      <w:bookmarkEnd w:id="60"/>
       <w:r>
         <w:t>. Shelving filter transformation.</w:t>
       </w:r>
@@ -9921,6 +10194,7 @@
           <w:noProof/>
           <w:lang w:val="en-GB" w:eastAsia="en-GB"/>
         </w:rPr>
+        <w:lastRenderedPageBreak/>
         <w:drawing>
           <wp:inline distT="0" distB="0" distL="0" distR="0" wp14:anchorId="6BCE541E" wp14:editId="657E03FF">
             <wp:extent cx="5328920" cy="4004310"/>
@@ -10025,7 +10299,7 @@
       <w:pPr>
         <w:pStyle w:val="Caption"/>
       </w:pPr>
-      <w:bookmarkStart w:id="62" w:name="_Ref352500673"/>
+      <w:bookmarkStart w:id="61" w:name="_Ref352500673"/>
       <w:r>
         <w:t xml:space="preserve">Figure </w:t>
       </w:r>
@@ -10047,7 +10321,7 @@
       <w:r>
         <w:fldChar w:fldCharType="end"/>
       </w:r>
-      <w:bookmarkEnd w:id="62"/>
+      <w:bookmarkEnd w:id="61"/>
       <w:r>
         <w:t>. Pole zero plot (top) and square magnitude response for a fourth order prototype low shelving filter (bottom). Compared to our prototype filter, it moves the zeros towards the pole positions on the imaginary axis.</w:t>
       </w:r>
@@ -10063,6 +10337,7 @@
           <w:noProof/>
           <w:lang w:val="en-GB" w:eastAsia="en-GB"/>
         </w:rPr>
+        <w:lastRenderedPageBreak/>
         <w:drawing>
           <wp:inline distT="0" distB="0" distL="0" distR="0" wp14:anchorId="2057C76F" wp14:editId="628AB58E">
             <wp:extent cx="4095115" cy="5340350"/>
@@ -10114,7 +10389,7 @@
       <w:pPr>
         <w:pStyle w:val="Caption"/>
       </w:pPr>
-      <w:bookmarkStart w:id="63" w:name="_Ref355175966"/>
+      <w:bookmarkStart w:id="62" w:name="_Ref355175966"/>
       <w:r>
         <w:t xml:space="preserve">Figure </w:t>
       </w:r>
@@ -10136,7 +10411,7 @@
       <w:r>
         <w:fldChar w:fldCharType="end"/>
       </w:r>
-      <w:bookmarkEnd w:id="63"/>
+      <w:bookmarkEnd w:id="62"/>
       <w:r>
         <w:t xml:space="preserve">. Reversing the z domain to turn a </w:t>
       </w:r>
@@ -10158,6 +10433,7 @@
           <w:noProof/>
           <w:lang w:val="en-GB" w:eastAsia="en-GB"/>
         </w:rPr>
+        <w:lastRenderedPageBreak/>
         <w:drawing>
           <wp:inline distT="0" distB="0" distL="0" distR="0" wp14:anchorId="7E63E651" wp14:editId="5987BA8B">
             <wp:extent cx="4086225" cy="5303520"/>
@@ -10212,7 +10488,7 @@
           <w:noProof/>
         </w:rPr>
       </w:pPr>
-      <w:bookmarkStart w:id="64" w:name="_Ref363798216"/>
+      <w:bookmarkStart w:id="63" w:name="_Ref363798216"/>
       <w:r>
         <w:t xml:space="preserve">Figure </w:t>
       </w:r>
@@ -10234,8 +10510,8 @@
       <w:r>
         <w:fldChar w:fldCharType="end"/>
       </w:r>
-      <w:bookmarkEnd w:id="54"/>
-      <w:bookmarkEnd w:id="64"/>
+      <w:bookmarkEnd w:id="53"/>
+      <w:bookmarkEnd w:id="63"/>
       <w:r>
         <w:t>. Transforming a low pass filter into a band pass filter.</w:t>
       </w:r>
@@ -10246,6 +10522,7 @@
           <w:noProof/>
           <w:lang w:val="en-GB" w:eastAsia="en-GB"/>
         </w:rPr>
+        <w:lastRenderedPageBreak/>
         <w:drawing>
           <wp:inline distT="0" distB="0" distL="0" distR="0" wp14:anchorId="470C4FEC" wp14:editId="3E62DA04">
             <wp:extent cx="6116955" cy="5060950"/>
@@ -10301,7 +10578,7 @@
           <w:lang w:val="en-GB"/>
         </w:rPr>
       </w:pPr>
-      <w:bookmarkStart w:id="65" w:name="_Ref363799487"/>
+      <w:bookmarkStart w:id="64" w:name="_Ref363799487"/>
       <w:r>
         <w:t>Figure.</w:t>
       </w:r>
@@ -10323,8 +10600,8 @@
       <w:r>
         <w:fldChar w:fldCharType="end"/>
       </w:r>
-      <w:bookmarkEnd w:id="55"/>
-      <w:bookmarkEnd w:id="65"/>
+      <w:bookmarkEnd w:id="54"/>
+      <w:bookmarkEnd w:id="64"/>
       <w:r>
         <w:rPr>
           <w:lang w:val="en-GB"/>
@@ -10355,7 +10632,14 @@
         <w:rPr>
           <w:lang w:val="en-GB"/>
         </w:rPr>
-        <w:t xml:space="preserve"> order (top right) low pass filter with center frequency  </w:t>
+        <w:t xml:space="preserve"> order (top right) low pass filter with center </w:t>
+      </w:r>
+      <w:proofErr w:type="gramStart"/>
+      <w:r>
+        <w:rPr>
+          <w:lang w:val="en-GB"/>
+        </w:rPr>
+        <w:t xml:space="preserve">frequency  </w:t>
       </w:r>
       <w:r>
         <w:rPr>
@@ -10364,6 +10648,7 @@
         </w:rPr>
         <w:t></w:t>
       </w:r>
+      <w:proofErr w:type="gramEnd"/>
       <w:r>
         <w:rPr>
           <w:vertAlign w:val="subscript"/>
@@ -10415,6 +10700,7 @@
           <w:noProof/>
           <w:lang w:val="en-GB" w:eastAsia="en-GB"/>
         </w:rPr>
+        <w:lastRenderedPageBreak/>
         <w:drawing>
           <wp:inline distT="0" distB="0" distL="0" distR="0" wp14:anchorId="715297A7" wp14:editId="0890D775">
             <wp:extent cx="6116955" cy="5029200"/>
@@ -10470,7 +10756,7 @@
           <w:lang w:val="en-GB"/>
         </w:rPr>
       </w:pPr>
-      <w:bookmarkStart w:id="66" w:name="_Ref355706943"/>
+      <w:bookmarkStart w:id="65" w:name="_Ref355706943"/>
       <w:r>
         <w:t>Figure.</w:t>
       </w:r>
@@ -10492,7 +10778,7 @@
       <w:r>
         <w:fldChar w:fldCharType="end"/>
       </w:r>
-      <w:bookmarkEnd w:id="66"/>
+      <w:bookmarkEnd w:id="65"/>
       <w:r>
         <w:rPr>
           <w:lang w:val="en-GB"/>
@@ -10523,7 +10809,14 @@
         <w:rPr>
           <w:lang w:val="en-GB"/>
         </w:rPr>
-        <w:t xml:space="preserve"> order (top right) high pass filter with center frequency  </w:t>
+        <w:t xml:space="preserve"> order (top right) high pass filter with center </w:t>
+      </w:r>
+      <w:proofErr w:type="gramStart"/>
+      <w:r>
+        <w:rPr>
+          <w:lang w:val="en-GB"/>
+        </w:rPr>
+        <w:t xml:space="preserve">frequency  </w:t>
       </w:r>
       <w:r>
         <w:rPr>
@@ -10532,6 +10825,7 @@
         </w:rPr>
         <w:t></w:t>
       </w:r>
+      <w:proofErr w:type="gramEnd"/>
       <w:r>
         <w:rPr>
           <w:vertAlign w:val="subscript"/>
@@ -10583,6 +10877,7 @@
           <w:noProof/>
           <w:lang w:val="en-GB" w:eastAsia="en-GB"/>
         </w:rPr>
+        <w:lastRenderedPageBreak/>
         <w:drawing>
           <wp:inline distT="0" distB="0" distL="0" distR="0" wp14:anchorId="37A66BA9" wp14:editId="067D092A">
             <wp:extent cx="6116955" cy="4745355"/>
@@ -10631,7 +10926,7 @@
       </w:r>
     </w:p>
     <w:p>
-      <w:bookmarkStart w:id="67" w:name="_Ref363799385"/>
+      <w:bookmarkStart w:id="66" w:name="_Ref363799385"/>
     </w:p>
     <w:p>
       <w:pPr>
@@ -10641,7 +10936,7 @@
           <w:lang w:val="en-GB"/>
         </w:rPr>
       </w:pPr>
-      <w:bookmarkStart w:id="68" w:name="_Ref364169907"/>
+      <w:bookmarkStart w:id="67" w:name="_Ref364169907"/>
       <w:r>
         <w:t>Figure.</w:t>
       </w:r>
@@ -10663,9 +10958,9 @@
       <w:r>
         <w:fldChar w:fldCharType="end"/>
       </w:r>
-      <w:bookmarkEnd w:id="56"/>
+      <w:bookmarkEnd w:id="55"/>
+      <w:bookmarkEnd w:id="66"/>
       <w:bookmarkEnd w:id="67"/>
-      <w:bookmarkEnd w:id="68"/>
       <w:r>
         <w:rPr>
           <w:lang w:val="en-GB"/>
@@ -10696,7 +10991,14 @@
         <w:rPr>
           <w:lang w:val="en-GB"/>
         </w:rPr>
-        <w:t xml:space="preserve"> order (top right) low shelving filter with center frequency  </w:t>
+        <w:t xml:space="preserve"> order (top right) low shelving filter with center </w:t>
+      </w:r>
+      <w:proofErr w:type="gramStart"/>
+      <w:r>
+        <w:rPr>
+          <w:lang w:val="en-GB"/>
+        </w:rPr>
+        <w:t xml:space="preserve">frequency  </w:t>
       </w:r>
       <w:r>
         <w:rPr>
@@ -10705,6 +11007,7 @@
         </w:rPr>
         <w:t></w:t>
       </w:r>
+      <w:proofErr w:type="gramEnd"/>
       <w:r>
         <w:rPr>
           <w:vertAlign w:val="subscript"/>
@@ -10772,6 +11075,7 @@
           <w:noProof/>
           <w:lang w:val="en-GB" w:eastAsia="en-GB"/>
         </w:rPr>
+        <w:lastRenderedPageBreak/>
         <w:drawing>
           <wp:inline distT="0" distB="0" distL="0" distR="0" wp14:anchorId="05D550C6" wp14:editId="63887E77">
             <wp:extent cx="6116955" cy="4713605"/>
@@ -10827,7 +11131,7 @@
           <w:lang w:val="en-GB"/>
         </w:rPr>
       </w:pPr>
-      <w:bookmarkStart w:id="69" w:name="_Ref363799232"/>
+      <w:bookmarkStart w:id="68" w:name="_Ref363799232"/>
       <w:r>
         <w:t>Figure.</w:t>
       </w:r>
@@ -10849,8 +11153,8 @@
       <w:r>
         <w:fldChar w:fldCharType="end"/>
       </w:r>
-      <w:bookmarkEnd w:id="57"/>
-      <w:bookmarkEnd w:id="69"/>
+      <w:bookmarkEnd w:id="56"/>
+      <w:bookmarkEnd w:id="68"/>
       <w:r>
         <w:rPr>
           <w:lang w:val="en-GB"/>
@@ -10960,6 +11264,7 @@
           <w:noProof/>
           <w:lang w:val="en-GB" w:eastAsia="en-GB"/>
         </w:rPr>
+        <w:lastRenderedPageBreak/>
         <w:drawing>
           <wp:inline distT="0" distB="0" distL="0" distR="0" wp14:anchorId="06688076" wp14:editId="7214F18D">
             <wp:extent cx="6116955" cy="4745355"/>
@@ -11015,7 +11320,7 @@
           <w:lang w:val="en-GB"/>
         </w:rPr>
       </w:pPr>
-      <w:bookmarkStart w:id="70" w:name="_Ref363799139"/>
+      <w:bookmarkStart w:id="69" w:name="_Ref363799139"/>
       <w:r>
         <w:t>Figure.</w:t>
       </w:r>
@@ -11037,8 +11342,8 @@
       <w:r>
         <w:fldChar w:fldCharType="end"/>
       </w:r>
-      <w:bookmarkEnd w:id="58"/>
-      <w:bookmarkEnd w:id="70"/>
+      <w:bookmarkEnd w:id="57"/>
+      <w:bookmarkEnd w:id="69"/>
       <w:r>
         <w:rPr>
           <w:lang w:val="en-GB"/>
@@ -11135,6 +11440,7 @@
           <w:noProof/>
           <w:lang w:val="en-GB" w:eastAsia="en-GB"/>
         </w:rPr>
+        <w:lastRenderedPageBreak/>
         <w:drawing>
           <wp:inline distT="0" distB="0" distL="0" distR="0" wp14:anchorId="2883A164" wp14:editId="5CD333D8">
             <wp:extent cx="6116955" cy="4745355"/>
@@ -11190,7 +11496,7 @@
           <w:lang w:val="en-GB"/>
         </w:rPr>
       </w:pPr>
-      <w:bookmarkStart w:id="71" w:name="_Ref355712737"/>
+      <w:bookmarkStart w:id="70" w:name="_Ref355712737"/>
       <w:r>
         <w:t>Figure.</w:t>
       </w:r>
@@ -11212,7 +11518,7 @@
       <w:r>
         <w:fldChar w:fldCharType="end"/>
       </w:r>
-      <w:bookmarkEnd w:id="71"/>
+      <w:bookmarkEnd w:id="70"/>
       <w:r>
         <w:rPr>
           <w:lang w:val="en-GB"/>
@@ -11309,6 +11615,7 @@
           <w:noProof/>
           <w:lang w:val="en-GB" w:eastAsia="en-GB"/>
         </w:rPr>
+        <w:lastRenderedPageBreak/>
         <w:drawing>
           <wp:inline distT="0" distB="0" distL="0" distR="0" wp14:anchorId="2D78E05A" wp14:editId="1143B257">
             <wp:extent cx="6116955" cy="4745355"/>
@@ -11364,7 +11671,7 @@
           <w:lang w:val="en-GB"/>
         </w:rPr>
       </w:pPr>
-      <w:bookmarkStart w:id="72" w:name="_Ref355712013"/>
+      <w:bookmarkStart w:id="71" w:name="_Ref355712013"/>
       <w:r>
         <w:t>Figure.</w:t>
       </w:r>
@@ -11386,7 +11693,7 @@
       <w:r>
         <w:fldChar w:fldCharType="end"/>
       </w:r>
-      <w:bookmarkEnd w:id="72"/>
+      <w:bookmarkEnd w:id="71"/>
       <w:r>
         <w:rPr>
           <w:lang w:val="en-GB"/>
@@ -11514,7 +11821,7 @@
 </file>
 
 <file path=word/endnotes.xml><?xml version="1.0" encoding="utf-8"?>
-<w:endnotes xmlns:wpc="http://schemas.microsoft.com/office/word/2010/wordprocessingCanvas" xmlns:mc="http://schemas.openxmlformats.org/markup-compatibility/2006" xmlns:o="urn:schemas-microsoft-com:office:office" xmlns:r="http://schemas.openxmlformats.org/officeDocument/2006/relationships" xmlns:m="http://schemas.openxmlformats.org/officeDocument/2006/math" xmlns:v="urn:schemas-microsoft-com:vml" xmlns:wp14="http://schemas.microsoft.com/office/word/2010/wordprocessingDrawing" xmlns:wp="http://schemas.openxmlformats.org/drawingml/2006/wordprocessingDrawing" xmlns:w10="urn:schemas-microsoft-com:office:word" xmlns:w="http://schemas.openxmlformats.org/wordprocessingml/2006/main" xmlns:w14="http://schemas.microsoft.com/office/word/2010/wordml" xmlns:w15="http://schemas.microsoft.com/office/word/2012/wordml" xmlns:wpg="http://schemas.microsoft.com/office/word/2010/wordprocessingGroup" xmlns:wpi="http://schemas.microsoft.com/office/word/2010/wordprocessingInk" xmlns:wne="http://schemas.microsoft.com/office/word/2006/wordml" xmlns:wps="http://schemas.microsoft.com/office/word/2010/wordprocessingShape" mc:Ignorable="w14 w15 wp14">
+<w:endnotes xmlns:wpc="http://schemas.microsoft.com/office/word/2010/wordprocessingCanvas" xmlns:cx="http://schemas.microsoft.com/office/drawing/2014/chartex" xmlns:cx1="http://schemas.microsoft.com/office/drawing/2015/9/8/chartex" xmlns:cx2="http://schemas.microsoft.com/office/drawing/2015/10/21/chartex" xmlns:cx3="http://schemas.microsoft.com/office/drawing/2016/5/9/chartex" xmlns:cx4="http://schemas.microsoft.com/office/drawing/2016/5/10/chartex" xmlns:cx5="http://schemas.microsoft.com/office/drawing/2016/5/11/chartex" xmlns:cx6="http://schemas.microsoft.com/office/drawing/2016/5/12/chartex" xmlns:cx7="http://schemas.microsoft.com/office/drawing/2016/5/13/chartex" xmlns:cx8="http://schemas.microsoft.com/office/drawing/2016/5/14/chartex" xmlns:mc="http://schemas.openxmlformats.org/markup-compatibility/2006" xmlns:aink="http://schemas.microsoft.com/office/drawing/2016/ink" xmlns:am3d="http://schemas.microsoft.com/office/drawing/2017/model3d" xmlns:o="urn:schemas-microsoft-com:office:office" xmlns:oel="http://schemas.microsoft.com/office/2019/extlst" xmlns:r="http://schemas.openxmlformats.org/officeDocument/2006/relationships" xmlns:m="http://schemas.openxmlformats.org/officeDocument/2006/math" xmlns:v="urn:schemas-microsoft-com:vml" xmlns:wp14="http://schemas.microsoft.com/office/word/2010/wordprocessingDrawing" xmlns:wp="http://schemas.openxmlformats.org/drawingml/2006/wordprocessingDrawing" xmlns:w10="urn:schemas-microsoft-com:office:word" xmlns:w="http://schemas.openxmlformats.org/wordprocessingml/2006/main" xmlns:w14="http://schemas.microsoft.com/office/word/2010/wordml" xmlns:w15="http://schemas.microsoft.com/office/word/2012/wordml" xmlns:w16cex="http://schemas.microsoft.com/office/word/2018/wordml/cex" xmlns:w16cid="http://schemas.microsoft.com/office/word/2016/wordml/cid" xmlns:w16="http://schemas.microsoft.com/office/word/2018/wordml" xmlns:w16du="http://schemas.microsoft.com/office/word/2023/wordml/word16du" xmlns:w16sdtdh="http://schemas.microsoft.com/office/word/2020/wordml/sdtdatahash" xmlns:w16se="http://schemas.microsoft.com/office/word/2015/wordml/symex" xmlns:wpg="http://schemas.microsoft.com/office/word/2010/wordprocessingGroup" xmlns:wpi="http://schemas.microsoft.com/office/word/2010/wordprocessingInk" xmlns:wne="http://schemas.microsoft.com/office/word/2006/wordml" xmlns:wps="http://schemas.microsoft.com/office/word/2010/wordprocessingShape" mc:Ignorable="w14 w15 w16se w16cid w16 w16cex w16sdtdh w16du wp14">
   <w:endnote w:type="separator" w:id="-1">
     <w:p>
       <w:pPr>
@@ -11539,7 +11846,7 @@
 </file>
 
 <file path=word/footer1.xml><?xml version="1.0" encoding="utf-8"?>
-<w:ftr xmlns:wpc="http://schemas.microsoft.com/office/word/2010/wordprocessingCanvas" xmlns:mc="http://schemas.openxmlformats.org/markup-compatibility/2006" xmlns:o="urn:schemas-microsoft-com:office:office" xmlns:r="http://schemas.openxmlformats.org/officeDocument/2006/relationships" xmlns:m="http://schemas.openxmlformats.org/officeDocument/2006/math" xmlns:v="urn:schemas-microsoft-com:vml" xmlns:wp14="http://schemas.microsoft.com/office/word/2010/wordprocessingDrawing" xmlns:wp="http://schemas.openxmlformats.org/drawingml/2006/wordprocessingDrawing" xmlns:w10="urn:schemas-microsoft-com:office:word" xmlns:w="http://schemas.openxmlformats.org/wordprocessingml/2006/main" xmlns:w14="http://schemas.microsoft.com/office/word/2010/wordml" xmlns:w15="http://schemas.microsoft.com/office/word/2012/wordml" xmlns:wpg="http://schemas.microsoft.com/office/word/2010/wordprocessingGroup" xmlns:wpi="http://schemas.microsoft.com/office/word/2010/wordprocessingInk" xmlns:wne="http://schemas.microsoft.com/office/word/2006/wordml" xmlns:wps="http://schemas.microsoft.com/office/word/2010/wordprocessingShape" mc:Ignorable="w14 w15 wp14">
+<w:ftr xmlns:wpc="http://schemas.microsoft.com/office/word/2010/wordprocessingCanvas" xmlns:cx="http://schemas.microsoft.com/office/drawing/2014/chartex" xmlns:cx1="http://schemas.microsoft.com/office/drawing/2015/9/8/chartex" xmlns:cx2="http://schemas.microsoft.com/office/drawing/2015/10/21/chartex" xmlns:cx3="http://schemas.microsoft.com/office/drawing/2016/5/9/chartex" xmlns:cx4="http://schemas.microsoft.com/office/drawing/2016/5/10/chartex" xmlns:cx5="http://schemas.microsoft.com/office/drawing/2016/5/11/chartex" xmlns:cx6="http://schemas.microsoft.com/office/drawing/2016/5/12/chartex" xmlns:cx7="http://schemas.microsoft.com/office/drawing/2016/5/13/chartex" xmlns:cx8="http://schemas.microsoft.com/office/drawing/2016/5/14/chartex" xmlns:mc="http://schemas.openxmlformats.org/markup-compatibility/2006" xmlns:aink="http://schemas.microsoft.com/office/drawing/2016/ink" xmlns:am3d="http://schemas.microsoft.com/office/drawing/2017/model3d" xmlns:o="urn:schemas-microsoft-com:office:office" xmlns:oel="http://schemas.microsoft.com/office/2019/extlst" xmlns:r="http://schemas.openxmlformats.org/officeDocument/2006/relationships" xmlns:m="http://schemas.openxmlformats.org/officeDocument/2006/math" xmlns:v="urn:schemas-microsoft-com:vml" xmlns:wp14="http://schemas.microsoft.com/office/word/2010/wordprocessingDrawing" xmlns:wp="http://schemas.openxmlformats.org/drawingml/2006/wordprocessingDrawing" xmlns:w10="urn:schemas-microsoft-com:office:word" xmlns:w="http://schemas.openxmlformats.org/wordprocessingml/2006/main" xmlns:w14="http://schemas.microsoft.com/office/word/2010/wordml" xmlns:w15="http://schemas.microsoft.com/office/word/2012/wordml" xmlns:w16cex="http://schemas.microsoft.com/office/word/2018/wordml/cex" xmlns:w16cid="http://schemas.microsoft.com/office/word/2016/wordml/cid" xmlns:w16="http://schemas.microsoft.com/office/word/2018/wordml" xmlns:w16du="http://schemas.microsoft.com/office/word/2023/wordml/word16du" xmlns:w16sdtdh="http://schemas.microsoft.com/office/word/2020/wordml/sdtdatahash" xmlns:w16se="http://schemas.microsoft.com/office/word/2015/wordml/symex" xmlns:wpg="http://schemas.microsoft.com/office/word/2010/wordprocessingGroup" xmlns:wpi="http://schemas.microsoft.com/office/word/2010/wordprocessingInk" xmlns:wne="http://schemas.microsoft.com/office/word/2006/wordml" xmlns:wps="http://schemas.microsoft.com/office/word/2010/wordprocessingShape" mc:Ignorable="w14 w15 w16se w16cid w16 w16cex w16sdtdh w16du wp14">
   <w:p>
     <w:pPr>
       <w:pStyle w:val="Runninghead"/>
@@ -11552,7 +11859,7 @@
 </file>
 
 <file path=word/footer2.xml><?xml version="1.0" encoding="utf-8"?>
-<w:ftr xmlns:wpc="http://schemas.microsoft.com/office/word/2010/wordprocessingCanvas" xmlns:mc="http://schemas.openxmlformats.org/markup-compatibility/2006" xmlns:o="urn:schemas-microsoft-com:office:office" xmlns:r="http://schemas.openxmlformats.org/officeDocument/2006/relationships" xmlns:m="http://schemas.openxmlformats.org/officeDocument/2006/math" xmlns:v="urn:schemas-microsoft-com:vml" xmlns:wp14="http://schemas.microsoft.com/office/word/2010/wordprocessingDrawing" xmlns:wp="http://schemas.openxmlformats.org/drawingml/2006/wordprocessingDrawing" xmlns:w10="urn:schemas-microsoft-com:office:word" xmlns:w="http://schemas.openxmlformats.org/wordprocessingml/2006/main" xmlns:w14="http://schemas.microsoft.com/office/word/2010/wordml" xmlns:w15="http://schemas.microsoft.com/office/word/2012/wordml" xmlns:wpg="http://schemas.microsoft.com/office/word/2010/wordprocessingGroup" xmlns:wpi="http://schemas.microsoft.com/office/word/2010/wordprocessingInk" xmlns:wne="http://schemas.microsoft.com/office/word/2006/wordml" xmlns:wps="http://schemas.microsoft.com/office/word/2010/wordprocessingShape" mc:Ignorable="w14 w15 wp14">
+<w:ftr xmlns:wpc="http://schemas.microsoft.com/office/word/2010/wordprocessingCanvas" xmlns:cx="http://schemas.microsoft.com/office/drawing/2014/chartex" xmlns:cx1="http://schemas.microsoft.com/office/drawing/2015/9/8/chartex" xmlns:cx2="http://schemas.microsoft.com/office/drawing/2015/10/21/chartex" xmlns:cx3="http://schemas.microsoft.com/office/drawing/2016/5/9/chartex" xmlns:cx4="http://schemas.microsoft.com/office/drawing/2016/5/10/chartex" xmlns:cx5="http://schemas.microsoft.com/office/drawing/2016/5/11/chartex" xmlns:cx6="http://schemas.microsoft.com/office/drawing/2016/5/12/chartex" xmlns:cx7="http://schemas.microsoft.com/office/drawing/2016/5/13/chartex" xmlns:cx8="http://schemas.microsoft.com/office/drawing/2016/5/14/chartex" xmlns:mc="http://schemas.openxmlformats.org/markup-compatibility/2006" xmlns:aink="http://schemas.microsoft.com/office/drawing/2016/ink" xmlns:am3d="http://schemas.microsoft.com/office/drawing/2017/model3d" xmlns:o="urn:schemas-microsoft-com:office:office" xmlns:oel="http://schemas.microsoft.com/office/2019/extlst" xmlns:r="http://schemas.openxmlformats.org/officeDocument/2006/relationships" xmlns:m="http://schemas.openxmlformats.org/officeDocument/2006/math" xmlns:v="urn:schemas-microsoft-com:vml" xmlns:wp14="http://schemas.microsoft.com/office/word/2010/wordprocessingDrawing" xmlns:wp="http://schemas.openxmlformats.org/drawingml/2006/wordprocessingDrawing" xmlns:w10="urn:schemas-microsoft-com:office:word" xmlns:w="http://schemas.openxmlformats.org/wordprocessingml/2006/main" xmlns:w14="http://schemas.microsoft.com/office/word/2010/wordml" xmlns:w15="http://schemas.microsoft.com/office/word/2012/wordml" xmlns:w16cex="http://schemas.microsoft.com/office/word/2018/wordml/cex" xmlns:w16cid="http://schemas.microsoft.com/office/word/2016/wordml/cid" xmlns:w16="http://schemas.microsoft.com/office/word/2018/wordml" xmlns:w16du="http://schemas.microsoft.com/office/word/2023/wordml/word16du" xmlns:w16sdtdh="http://schemas.microsoft.com/office/word/2020/wordml/sdtdatahash" xmlns:w16se="http://schemas.microsoft.com/office/word/2015/wordml/symex" xmlns:wpg="http://schemas.microsoft.com/office/word/2010/wordprocessingGroup" xmlns:wpi="http://schemas.microsoft.com/office/word/2010/wordprocessingInk" xmlns:wne="http://schemas.microsoft.com/office/word/2006/wordml" xmlns:wps="http://schemas.microsoft.com/office/word/2010/wordprocessingShape" mc:Ignorable="w14 w15 w16se w16cid w16 w16cex w16sdtdh w16du wp14">
   <w:p>
     <w:pPr>
       <w:pStyle w:val="Runninghead"/>
@@ -11608,7 +11915,7 @@
 </file>
 
 <file path=word/footnotes.xml><?xml version="1.0" encoding="utf-8"?>
-<w:footnotes xmlns:wpc="http://schemas.microsoft.com/office/word/2010/wordprocessingCanvas" xmlns:mc="http://schemas.openxmlformats.org/markup-compatibility/2006" xmlns:o="urn:schemas-microsoft-com:office:office" xmlns:r="http://schemas.openxmlformats.org/officeDocument/2006/relationships" xmlns:m="http://schemas.openxmlformats.org/officeDocument/2006/math" xmlns:v="urn:schemas-microsoft-com:vml" xmlns:wp14="http://schemas.microsoft.com/office/word/2010/wordprocessingDrawing" xmlns:wp="http://schemas.openxmlformats.org/drawingml/2006/wordprocessingDrawing" xmlns:w10="urn:schemas-microsoft-com:office:word" xmlns:w="http://schemas.openxmlformats.org/wordprocessingml/2006/main" xmlns:w14="http://schemas.microsoft.com/office/word/2010/wordml" xmlns:w15="http://schemas.microsoft.com/office/word/2012/wordml" xmlns:wpg="http://schemas.microsoft.com/office/word/2010/wordprocessingGroup" xmlns:wpi="http://schemas.microsoft.com/office/word/2010/wordprocessingInk" xmlns:wne="http://schemas.microsoft.com/office/word/2006/wordml" xmlns:wps="http://schemas.microsoft.com/office/word/2010/wordprocessingShape" mc:Ignorable="w14 w15 wp14">
+<w:footnotes xmlns:wpc="http://schemas.microsoft.com/office/word/2010/wordprocessingCanvas" xmlns:cx="http://schemas.microsoft.com/office/drawing/2014/chartex" xmlns:cx1="http://schemas.microsoft.com/office/drawing/2015/9/8/chartex" xmlns:cx2="http://schemas.microsoft.com/office/drawing/2015/10/21/chartex" xmlns:cx3="http://schemas.microsoft.com/office/drawing/2016/5/9/chartex" xmlns:cx4="http://schemas.microsoft.com/office/drawing/2016/5/10/chartex" xmlns:cx5="http://schemas.microsoft.com/office/drawing/2016/5/11/chartex" xmlns:cx6="http://schemas.microsoft.com/office/drawing/2016/5/12/chartex" xmlns:cx7="http://schemas.microsoft.com/office/drawing/2016/5/13/chartex" xmlns:cx8="http://schemas.microsoft.com/office/drawing/2016/5/14/chartex" xmlns:mc="http://schemas.openxmlformats.org/markup-compatibility/2006" xmlns:aink="http://schemas.microsoft.com/office/drawing/2016/ink" xmlns:am3d="http://schemas.microsoft.com/office/drawing/2017/model3d" xmlns:o="urn:schemas-microsoft-com:office:office" xmlns:oel="http://schemas.microsoft.com/office/2019/extlst" xmlns:r="http://schemas.openxmlformats.org/officeDocument/2006/relationships" xmlns:m="http://schemas.openxmlformats.org/officeDocument/2006/math" xmlns:v="urn:schemas-microsoft-com:vml" xmlns:wp14="http://schemas.microsoft.com/office/word/2010/wordprocessingDrawing" xmlns:wp="http://schemas.openxmlformats.org/drawingml/2006/wordprocessingDrawing" xmlns:w10="urn:schemas-microsoft-com:office:word" xmlns:w="http://schemas.openxmlformats.org/wordprocessingml/2006/main" xmlns:w14="http://schemas.microsoft.com/office/word/2010/wordml" xmlns:w15="http://schemas.microsoft.com/office/word/2012/wordml" xmlns:w16cex="http://schemas.microsoft.com/office/word/2018/wordml/cex" xmlns:w16cid="http://schemas.microsoft.com/office/word/2016/wordml/cid" xmlns:w16="http://schemas.microsoft.com/office/word/2018/wordml" xmlns:w16du="http://schemas.microsoft.com/office/word/2023/wordml/word16du" xmlns:w16sdtdh="http://schemas.microsoft.com/office/word/2020/wordml/sdtdatahash" xmlns:w16se="http://schemas.microsoft.com/office/word/2015/wordml/symex" xmlns:wpg="http://schemas.microsoft.com/office/word/2010/wordprocessingGroup" xmlns:wpi="http://schemas.microsoft.com/office/word/2010/wordprocessingInk" xmlns:wne="http://schemas.microsoft.com/office/word/2006/wordml" xmlns:wps="http://schemas.microsoft.com/office/word/2010/wordprocessingShape" mc:Ignorable="w14 w15 w16se w16cid w16 w16cex w16sdtdh w16du wp14">
   <w:footnote w:type="separator" w:id="-1">
     <w:p>
       <w:pPr>
@@ -11633,7 +11940,7 @@
 </file>
 
 <file path=word/header1.xml><?xml version="1.0" encoding="utf-8"?>
-<w:hdr xmlns:wpc="http://schemas.microsoft.com/office/word/2010/wordprocessingCanvas" xmlns:mc="http://schemas.openxmlformats.org/markup-compatibility/2006" xmlns:o="urn:schemas-microsoft-com:office:office" xmlns:r="http://schemas.openxmlformats.org/officeDocument/2006/relationships" xmlns:m="http://schemas.openxmlformats.org/officeDocument/2006/math" xmlns:v="urn:schemas-microsoft-com:vml" xmlns:wp14="http://schemas.microsoft.com/office/word/2010/wordprocessingDrawing" xmlns:wp="http://schemas.openxmlformats.org/drawingml/2006/wordprocessingDrawing" xmlns:w10="urn:schemas-microsoft-com:office:word" xmlns:w="http://schemas.openxmlformats.org/wordprocessingml/2006/main" xmlns:w14="http://schemas.microsoft.com/office/word/2010/wordml" xmlns:w15="http://schemas.microsoft.com/office/word/2012/wordml" xmlns:wpg="http://schemas.microsoft.com/office/word/2010/wordprocessingGroup" xmlns:wpi="http://schemas.microsoft.com/office/word/2010/wordprocessingInk" xmlns:wne="http://schemas.microsoft.com/office/word/2006/wordml" xmlns:wps="http://schemas.microsoft.com/office/word/2010/wordprocessingShape" mc:Ignorable="w14 w15 wp14">
+<w:hdr xmlns:wpc="http://schemas.microsoft.com/office/word/2010/wordprocessingCanvas" xmlns:cx="http://schemas.microsoft.com/office/drawing/2014/chartex" xmlns:cx1="http://schemas.microsoft.com/office/drawing/2015/9/8/chartex" xmlns:cx2="http://schemas.microsoft.com/office/drawing/2015/10/21/chartex" xmlns:cx3="http://schemas.microsoft.com/office/drawing/2016/5/9/chartex" xmlns:cx4="http://schemas.microsoft.com/office/drawing/2016/5/10/chartex" xmlns:cx5="http://schemas.microsoft.com/office/drawing/2016/5/11/chartex" xmlns:cx6="http://schemas.microsoft.com/office/drawing/2016/5/12/chartex" xmlns:cx7="http://schemas.microsoft.com/office/drawing/2016/5/13/chartex" xmlns:cx8="http://schemas.microsoft.com/office/drawing/2016/5/14/chartex" xmlns:mc="http://schemas.openxmlformats.org/markup-compatibility/2006" xmlns:aink="http://schemas.microsoft.com/office/drawing/2016/ink" xmlns:am3d="http://schemas.microsoft.com/office/drawing/2017/model3d" xmlns:o="urn:schemas-microsoft-com:office:office" xmlns:oel="http://schemas.microsoft.com/office/2019/extlst" xmlns:r="http://schemas.openxmlformats.org/officeDocument/2006/relationships" xmlns:m="http://schemas.openxmlformats.org/officeDocument/2006/math" xmlns:v="urn:schemas-microsoft-com:vml" xmlns:wp14="http://schemas.microsoft.com/office/word/2010/wordprocessingDrawing" xmlns:wp="http://schemas.openxmlformats.org/drawingml/2006/wordprocessingDrawing" xmlns:w10="urn:schemas-microsoft-com:office:word" xmlns:w="http://schemas.openxmlformats.org/wordprocessingml/2006/main" xmlns:w14="http://schemas.microsoft.com/office/word/2010/wordml" xmlns:w15="http://schemas.microsoft.com/office/word/2012/wordml" xmlns:w16cex="http://schemas.microsoft.com/office/word/2018/wordml/cex" xmlns:w16cid="http://schemas.microsoft.com/office/word/2016/wordml/cid" xmlns:w16="http://schemas.microsoft.com/office/word/2018/wordml" xmlns:w16du="http://schemas.microsoft.com/office/word/2023/wordml/word16du" xmlns:w16sdtdh="http://schemas.microsoft.com/office/word/2020/wordml/sdtdatahash" xmlns:w16se="http://schemas.microsoft.com/office/word/2015/wordml/symex" xmlns:wpg="http://schemas.microsoft.com/office/word/2010/wordprocessingGroup" xmlns:wpi="http://schemas.microsoft.com/office/word/2010/wordprocessingInk" xmlns:wne="http://schemas.microsoft.com/office/word/2006/wordml" xmlns:wps="http://schemas.microsoft.com/office/word/2010/wordprocessingShape" mc:Ignorable="w14 w15 w16se w16cid w16 w16cex w16sdtdh w16du wp14">
   <w:p>
     <w:pPr>
       <w:pStyle w:val="Runninghead"/>
@@ -11646,7 +11953,7 @@
 </file>
 
 <file path=word/numbering.xml><?xml version="1.0" encoding="utf-8"?>
-<w:numbering xmlns:wpc="http://schemas.microsoft.com/office/word/2010/wordprocessingCanvas" xmlns:mc="http://schemas.openxmlformats.org/markup-compatibility/2006" xmlns:o="urn:schemas-microsoft-com:office:office" xmlns:r="http://schemas.openxmlformats.org/officeDocument/2006/relationships" xmlns:m="http://schemas.openxmlformats.org/officeDocument/2006/math" xmlns:v="urn:schemas-microsoft-com:vml" xmlns:wp14="http://schemas.microsoft.com/office/word/2010/wordprocessingDrawing" xmlns:wp="http://schemas.openxmlformats.org/drawingml/2006/wordprocessingDrawing" xmlns:w10="urn:schemas-microsoft-com:office:word" xmlns:w="http://schemas.openxmlformats.org/wordprocessingml/2006/main" xmlns:w14="http://schemas.microsoft.com/office/word/2010/wordml" xmlns:w15="http://schemas.microsoft.com/office/word/2012/wordml" xmlns:wpg="http://schemas.microsoft.com/office/word/2010/wordprocessingGroup" xmlns:wpi="http://schemas.microsoft.com/office/word/2010/wordprocessingInk" xmlns:wne="http://schemas.microsoft.com/office/word/2006/wordml" xmlns:wps="http://schemas.microsoft.com/office/word/2010/wordprocessingShape" mc:Ignorable="w14 w15 wp14">
+<w:numbering xmlns:wpc="http://schemas.microsoft.com/office/word/2010/wordprocessingCanvas" xmlns:cx="http://schemas.microsoft.com/office/drawing/2014/chartex" xmlns:cx1="http://schemas.microsoft.com/office/drawing/2015/9/8/chartex" xmlns:cx2="http://schemas.microsoft.com/office/drawing/2015/10/21/chartex" xmlns:cx3="http://schemas.microsoft.com/office/drawing/2016/5/9/chartex" xmlns:cx4="http://schemas.microsoft.com/office/drawing/2016/5/10/chartex" xmlns:cx5="http://schemas.microsoft.com/office/drawing/2016/5/11/chartex" xmlns:cx6="http://schemas.microsoft.com/office/drawing/2016/5/12/chartex" xmlns:cx7="http://schemas.microsoft.com/office/drawing/2016/5/13/chartex" xmlns:cx8="http://schemas.microsoft.com/office/drawing/2016/5/14/chartex" xmlns:mc="http://schemas.openxmlformats.org/markup-compatibility/2006" xmlns:aink="http://schemas.microsoft.com/office/drawing/2016/ink" xmlns:am3d="http://schemas.microsoft.com/office/drawing/2017/model3d" xmlns:o="urn:schemas-microsoft-com:office:office" xmlns:oel="http://schemas.microsoft.com/office/2019/extlst" xmlns:r="http://schemas.openxmlformats.org/officeDocument/2006/relationships" xmlns:m="http://schemas.openxmlformats.org/officeDocument/2006/math" xmlns:v="urn:schemas-microsoft-com:vml" xmlns:wp14="http://schemas.microsoft.com/office/word/2010/wordprocessingDrawing" xmlns:wp="http://schemas.openxmlformats.org/drawingml/2006/wordprocessingDrawing" xmlns:w10="urn:schemas-microsoft-com:office:word" xmlns:w="http://schemas.openxmlformats.org/wordprocessingml/2006/main" xmlns:w14="http://schemas.microsoft.com/office/word/2010/wordml" xmlns:w15="http://schemas.microsoft.com/office/word/2012/wordml" xmlns:w16cex="http://schemas.microsoft.com/office/word/2018/wordml/cex" xmlns:w16cid="http://schemas.microsoft.com/office/word/2016/wordml/cid" xmlns:w16="http://schemas.microsoft.com/office/word/2018/wordml" xmlns:w16du="http://schemas.microsoft.com/office/word/2023/wordml/word16du" xmlns:w16sdtdh="http://schemas.microsoft.com/office/word/2020/wordml/sdtdatahash" xmlns:w16se="http://schemas.microsoft.com/office/word/2015/wordml/symex" xmlns:wpg="http://schemas.microsoft.com/office/word/2010/wordprocessingGroup" xmlns:wpi="http://schemas.microsoft.com/office/word/2010/wordprocessingInk" xmlns:wne="http://schemas.microsoft.com/office/word/2006/wordml" xmlns:wps="http://schemas.microsoft.com/office/word/2010/wordprocessingShape" mc:Ignorable="w14 w15 w16se w16cid w16 w16cex w16sdtdh w16du wp14">
   <w:abstractNum w:abstractNumId="0" w15:restartNumberingAfterBreak="0">
     <w:nsid w:val="00000001"/>
     <w:multiLevelType w:val="multilevel"/>
@@ -15946,67 +16253,67 @@
       </w:rPr>
     </w:lvl>
   </w:abstractNum>
-  <w:num w:numId="1">
+  <w:num w:numId="1" w16cid:durableId="1534806118">
     <w:abstractNumId w:val="23"/>
   </w:num>
-  <w:num w:numId="2">
+  <w:num w:numId="2" w16cid:durableId="1145969150">
     <w:abstractNumId w:val="21"/>
   </w:num>
-  <w:num w:numId="3">
+  <w:num w:numId="3" w16cid:durableId="1266957397">
     <w:abstractNumId w:val="8"/>
   </w:num>
-  <w:num w:numId="4">
+  <w:num w:numId="4" w16cid:durableId="1670256043">
     <w:abstractNumId w:val="4"/>
   </w:num>
-  <w:num w:numId="5">
+  <w:num w:numId="5" w16cid:durableId="1353073627">
     <w:abstractNumId w:val="7"/>
   </w:num>
-  <w:num w:numId="6">
+  <w:num w:numId="6" w16cid:durableId="21370155">
     <w:abstractNumId w:val="0"/>
   </w:num>
-  <w:num w:numId="7">
+  <w:num w:numId="7" w16cid:durableId="298341340">
     <w:abstractNumId w:val="1"/>
   </w:num>
-  <w:num w:numId="8">
+  <w:num w:numId="8" w16cid:durableId="1468084569">
     <w:abstractNumId w:val="2"/>
   </w:num>
-  <w:num w:numId="9">
+  <w:num w:numId="9" w16cid:durableId="850143341">
     <w:abstractNumId w:val="3"/>
   </w:num>
-  <w:num w:numId="10">
+  <w:num w:numId="10" w16cid:durableId="1805808589">
     <w:abstractNumId w:val="27"/>
   </w:num>
-  <w:num w:numId="11">
+  <w:num w:numId="11" w16cid:durableId="319651268">
     <w:abstractNumId w:val="12"/>
   </w:num>
-  <w:num w:numId="12">
+  <w:num w:numId="12" w16cid:durableId="630209652">
     <w:abstractNumId w:val="13"/>
   </w:num>
-  <w:num w:numId="13">
+  <w:num w:numId="13" w16cid:durableId="688992635">
     <w:abstractNumId w:val="31"/>
   </w:num>
-  <w:num w:numId="14">
+  <w:num w:numId="14" w16cid:durableId="980884052">
     <w:abstractNumId w:val="5"/>
   </w:num>
-  <w:num w:numId="15">
+  <w:num w:numId="15" w16cid:durableId="92556156">
     <w:abstractNumId w:val="28"/>
   </w:num>
-  <w:num w:numId="16">
+  <w:num w:numId="16" w16cid:durableId="1446382629">
     <w:abstractNumId w:val="16"/>
   </w:num>
-  <w:num w:numId="17">
+  <w:num w:numId="17" w16cid:durableId="1643269171">
     <w:abstractNumId w:val="20"/>
   </w:num>
-  <w:num w:numId="18">
+  <w:num w:numId="18" w16cid:durableId="504592520">
     <w:abstractNumId w:val="14"/>
   </w:num>
-  <w:num w:numId="19">
+  <w:num w:numId="19" w16cid:durableId="331032372">
     <w:abstractNumId w:val="11"/>
   </w:num>
-  <w:num w:numId="20">
+  <w:num w:numId="20" w16cid:durableId="440997204">
     <w:abstractNumId w:val="32"/>
   </w:num>
-  <w:num w:numId="21">
+  <w:num w:numId="21" w16cid:durableId="349378883">
     <w:abstractNumId w:val="35"/>
     <w:lvlOverride w:ilvl="0">
       <w:startOverride w:val="1"/>
@@ -16036,19 +16343,19 @@
       <w:startOverride w:val="1"/>
     </w:lvlOverride>
   </w:num>
-  <w:num w:numId="22">
+  <w:num w:numId="22" w16cid:durableId="257450398">
     <w:abstractNumId w:val="37"/>
   </w:num>
-  <w:num w:numId="23">
+  <w:num w:numId="23" w16cid:durableId="213544782">
     <w:abstractNumId w:val="34"/>
   </w:num>
-  <w:num w:numId="24">
+  <w:num w:numId="24" w16cid:durableId="542522160">
     <w:abstractNumId w:val="10"/>
   </w:num>
-  <w:num w:numId="25">
+  <w:num w:numId="25" w16cid:durableId="444468798">
     <w:abstractNumId w:val="22"/>
   </w:num>
-  <w:num w:numId="26">
+  <w:num w:numId="26" w16cid:durableId="947540609">
     <w:abstractNumId w:val="30"/>
     <w:lvlOverride w:ilvl="0">
       <w:startOverride w:val="1"/>
@@ -16078,28 +16385,28 @@
       <w:startOverride w:val="1"/>
     </w:lvlOverride>
   </w:num>
-  <w:num w:numId="27">
+  <w:num w:numId="27" w16cid:durableId="527260861">
     <w:abstractNumId w:val="15"/>
   </w:num>
-  <w:num w:numId="28">
+  <w:num w:numId="28" w16cid:durableId="1510561521">
     <w:abstractNumId w:val="9"/>
   </w:num>
-  <w:num w:numId="29">
+  <w:num w:numId="29" w16cid:durableId="315886279">
     <w:abstractNumId w:val="19"/>
   </w:num>
-  <w:num w:numId="30">
+  <w:num w:numId="30" w16cid:durableId="152068236">
     <w:abstractNumId w:val="33"/>
   </w:num>
-  <w:num w:numId="31">
+  <w:num w:numId="31" w16cid:durableId="18163715">
     <w:abstractNumId w:val="25"/>
   </w:num>
-  <w:num w:numId="32">
+  <w:num w:numId="32" w16cid:durableId="1425759876">
     <w:abstractNumId w:val="38"/>
   </w:num>
-  <w:num w:numId="33">
+  <w:num w:numId="33" w16cid:durableId="2057660774">
     <w:abstractNumId w:val="29"/>
   </w:num>
-  <w:num w:numId="34">
+  <w:num w:numId="34" w16cid:durableId="733623135">
     <w:abstractNumId w:val="29"/>
     <w:lvlOverride w:ilvl="0">
       <w:startOverride w:val="1"/>
@@ -16129,56 +16436,56 @@
       <w:startOverride w:val="1"/>
     </w:lvlOverride>
   </w:num>
-  <w:num w:numId="35">
+  <w:num w:numId="35" w16cid:durableId="933829467">
     <w:abstractNumId w:val="24"/>
   </w:num>
-  <w:num w:numId="36">
+  <w:num w:numId="36" w16cid:durableId="1224677809">
     <w:abstractNumId w:val="6"/>
   </w:num>
-  <w:num w:numId="37">
+  <w:num w:numId="37" w16cid:durableId="694765796">
     <w:abstractNumId w:val="36"/>
   </w:num>
-  <w:num w:numId="38">
+  <w:num w:numId="38" w16cid:durableId="1939944192">
     <w:abstractNumId w:val="21"/>
   </w:num>
-  <w:num w:numId="39">
+  <w:num w:numId="39" w16cid:durableId="165361749">
     <w:abstractNumId w:val="21"/>
   </w:num>
-  <w:num w:numId="40">
+  <w:num w:numId="40" w16cid:durableId="154077148">
     <w:abstractNumId w:val="21"/>
   </w:num>
-  <w:num w:numId="41">
+  <w:num w:numId="41" w16cid:durableId="1924752891">
     <w:abstractNumId w:val="21"/>
   </w:num>
-  <w:num w:numId="42">
+  <w:num w:numId="42" w16cid:durableId="1634600671">
     <w:abstractNumId w:val="21"/>
   </w:num>
-  <w:num w:numId="43">
+  <w:num w:numId="43" w16cid:durableId="258947480">
     <w:abstractNumId w:val="21"/>
   </w:num>
-  <w:num w:numId="44">
+  <w:num w:numId="44" w16cid:durableId="1853032534">
     <w:abstractNumId w:val="21"/>
   </w:num>
-  <w:num w:numId="45">
+  <w:num w:numId="45" w16cid:durableId="347606763">
     <w:abstractNumId w:val="21"/>
   </w:num>
-  <w:num w:numId="46">
+  <w:num w:numId="46" w16cid:durableId="1500340479">
     <w:abstractNumId w:val="21"/>
   </w:num>
-  <w:num w:numId="47">
+  <w:num w:numId="47" w16cid:durableId="2034065481">
     <w:abstractNumId w:val="18"/>
   </w:num>
-  <w:num w:numId="48">
+  <w:num w:numId="48" w16cid:durableId="851918188">
     <w:abstractNumId w:val="17"/>
   </w:num>
-  <w:num w:numId="49">
+  <w:num w:numId="49" w16cid:durableId="21053083">
     <w:abstractNumId w:val="26"/>
   </w:num>
 </w:numbering>
 </file>
 
 <file path=word/styles.xml><?xml version="1.0" encoding="utf-8"?>
-<w:styles xmlns:mc="http://schemas.openxmlformats.org/markup-compatibility/2006" xmlns:r="http://schemas.openxmlformats.org/officeDocument/2006/relationships" xmlns:w="http://schemas.openxmlformats.org/wordprocessingml/2006/main" xmlns:w14="http://schemas.microsoft.com/office/word/2010/wordml" xmlns:w15="http://schemas.microsoft.com/office/word/2012/wordml" mc:Ignorable="w14 w15">
+<w:styles xmlns:mc="http://schemas.openxmlformats.org/markup-compatibility/2006" xmlns:r="http://schemas.openxmlformats.org/officeDocument/2006/relationships" xmlns:w="http://schemas.openxmlformats.org/wordprocessingml/2006/main" xmlns:w14="http://schemas.microsoft.com/office/word/2010/wordml" xmlns:w15="http://schemas.microsoft.com/office/word/2012/wordml" xmlns:w16cex="http://schemas.microsoft.com/office/word/2018/wordml/cex" xmlns:w16cid="http://schemas.microsoft.com/office/word/2016/wordml/cid" xmlns:w16="http://schemas.microsoft.com/office/word/2018/wordml" xmlns:w16du="http://schemas.microsoft.com/office/word/2023/wordml/word16du" xmlns:w16sdtdh="http://schemas.microsoft.com/office/word/2020/wordml/sdtdatahash" xmlns:w16se="http://schemas.microsoft.com/office/word/2015/wordml/symex" mc:Ignorable="w14 w15 w16se w16cid w16 w16cex w16sdtdh w16du">
   <w:docDefaults>
     <w:rPrDefault>
       <w:rPr>
@@ -16188,7 +16495,7 @@
     </w:rPrDefault>
     <w:pPrDefault/>
   </w:docDefaults>
-  <w:latentStyles w:defLockedState="0" w:defUIPriority="99" w:defSemiHidden="0" w:defUnhideWhenUsed="0" w:defQFormat="0" w:count="371">
+  <w:latentStyles w:defLockedState="0" w:defUIPriority="99" w:defSemiHidden="0" w:defUnhideWhenUsed="0" w:defQFormat="0" w:count="376">
     <w:lsdException w:name="Normal" w:uiPriority="0" w:qFormat="1"/>
     <w:lsdException w:name="heading 1" w:uiPriority="0" w:qFormat="1"/>
     <w:lsdException w:name="heading 2" w:semiHidden="1" w:uiPriority="0" w:unhideWhenUsed="1" w:qFormat="1"/>
@@ -16560,6 +16867,11 @@
     <w:lsdException w:name="List Table 5 Dark Accent 6" w:uiPriority="50"/>
     <w:lsdException w:name="List Table 6 Colorful Accent 6" w:uiPriority="51"/>
     <w:lsdException w:name="List Table 7 Colorful Accent 6" w:uiPriority="52"/>
+    <w:lsdException w:name="Mention" w:semiHidden="1" w:unhideWhenUsed="1"/>
+    <w:lsdException w:name="Smart Hyperlink" w:semiHidden="1" w:unhideWhenUsed="1"/>
+    <w:lsdException w:name="Hashtag" w:semiHidden="1" w:unhideWhenUsed="1"/>
+    <w:lsdException w:name="Unresolved Mention" w:semiHidden="1" w:unhideWhenUsed="1"/>
+    <w:lsdException w:name="Smart Link" w:semiHidden="1" w:unhideWhenUsed="1"/>
   </w:latentStyles>
   <w:style w:type="paragraph" w:default="1" w:styleId="Normal">
     <w:name w:val="Normal"/>

</xml_diff>